<commit_message>
Ajout du MR au dossier fonctionnel et export au format pdf de ce dernier
</commit_message>
<xml_diff>
--- a/administratif/analyse_fonctionnelle/Dossier fonctionnel/Dossier fonctionnel.docx
+++ b/administratif/analyse_fonctionnelle/Dossier fonctionnel/Dossier fonctionnel.docx
@@ -27,7 +27,7 @@
             <mc:AlternateContent>
               <mc:Choice Requires="wpg">
                 <w:drawing>
-                  <wp:anchor distT="0" distB="0" distL="114300" distR="114300" simplePos="0" relativeHeight="251659264" behindDoc="1" locked="0" layoutInCell="1" allowOverlap="1">
+                  <wp:anchor distT="0" distB="0" distL="114300" distR="114300" simplePos="0" relativeHeight="251659264" behindDoc="1" locked="0" layoutInCell="1" allowOverlap="1" wp14:anchorId="32A7A221" wp14:editId="6403A9B9">
                     <wp:simplePos x="0" y="0"/>
                     <mc:AlternateContent>
                       <mc:Choice Requires="wp14">
@@ -3451,7 +3451,7 @@
               </mc:Choice>
               <mc:Fallback>
                 <w:pict>
-                  <v:group id="Groupe 2" o:spid="_x0000_s1026" style="position:absolute;margin-left:0;margin-top:0;width:172.8pt;height:718.55pt;z-index:-251657216;mso-width-percent:330;mso-height-percent:950;mso-left-percent:40;mso-position-horizontal-relative:page;mso-position-vertical:center;mso-position-vertical-relative:page;mso-width-percent:330;mso-height-percent:950;mso-left-percent:40" coordsize="21945,91257" o:gfxdata="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">
+                  <v:group w14:anchorId="32A7A221" id="Groupe 2" o:spid="_x0000_s1026" style="position:absolute;margin-left:0;margin-top:0;width:172.8pt;height:718.55pt;z-index:-251657216;mso-width-percent:330;mso-height-percent:950;mso-left-percent:40;mso-position-horizontal-relative:page;mso-position-vertical:center;mso-position-vertical-relative:page;mso-width-percent:330;mso-height-percent:950;mso-left-percent:40" coordsize="21945,91257" o:gfxdata="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">
                     <v:rect id="Rectangle 3" o:spid="_x0000_s1027" style="position:absolute;width:1945;height:91257;visibility:visible;mso-wrap-style:square;v-text-anchor:middle" o:gfxdata="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" fillcolor="#44546a [3215]" stroked="f" strokeweight="1pt"/>
                     <v:shapetype id="_x0000_t15" coordsize="21600,21600" o:spt="15" adj="16200" path="m@0,l,,,21600@0,21600,21600,10800xe">
                       <v:stroke joinstyle="miter"/>
@@ -3642,7 +3642,7 @@
             <mc:AlternateContent>
               <mc:Choice Requires="wps">
                 <w:drawing>
-                  <wp:anchor distT="0" distB="0" distL="114300" distR="114300" simplePos="0" relativeHeight="251661312" behindDoc="0" locked="0" layoutInCell="1" allowOverlap="1">
+                  <wp:anchor distT="0" distB="0" distL="114300" distR="114300" simplePos="0" relativeHeight="251661312" behindDoc="0" locked="0" layoutInCell="1" allowOverlap="1" wp14:anchorId="7B9300F6" wp14:editId="5198C6A4">
                     <wp:simplePos x="0" y="0"/>
                     <mc:AlternateContent>
                       <mc:Choice Requires="wp14">
@@ -3819,11 +3819,11 @@
               </mc:Choice>
               <mc:Fallback>
                 <w:pict>
-                  <v:shapetype id="_x0000_t202" coordsize="21600,21600" o:spt="202" path="m,l,21600r21600,l21600,xe">
+                  <v:shapetype w14:anchorId="7B9300F6" id="_x0000_t202" coordsize="21600,21600" o:spt="202" path="m,l,21600r21600,l21600,xe">
                     <v:stroke joinstyle="miter"/>
                     <v:path gradientshapeok="t" o:connecttype="rect"/>
                   </v:shapetype>
-                  <v:shape id="Zone de texte 32" o:spid="_x0000_s1055" type="#_x0000_t202" style="position:absolute;margin-left:0;margin-top:0;width:4in;height:28.8pt;z-index:251661312;visibility:visible;mso-wrap-style:square;mso-width-percent:450;mso-height-percent:0;mso-left-percent:420;mso-top-percent:880;mso-wrap-distance-left:9pt;mso-wrap-distance-top:0;mso-wrap-distance-right:9pt;mso-wrap-distance-bottom:0;mso-position-horizontal-relative:page;mso-position-vertical-relative:page;mso-width-percent:450;mso-height-percent:0;mso-left-percent:420;mso-top-percent:880;mso-width-relative:page;mso-height-relative:margin;v-text-anchor:bottom" o:gfxdata="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" filled="f" stroked="f" strokeweight=".5pt">
+                  <v:shape id="Zone de texte 32" o:spid="_x0000_s1055" type="#_x0000_t202" style="position:absolute;margin-left:0;margin-top:0;width:4in;height:28.8pt;z-index:251661312;visibility:visible;mso-wrap-style:square;mso-width-percent:450;mso-height-percent:0;mso-left-percent:420;mso-top-percent:880;mso-wrap-distance-left:9pt;mso-wrap-distance-top:0;mso-wrap-distance-right:9pt;mso-wrap-distance-bottom:0;mso-position-horizontal-relative:page;mso-position-vertical-relative:page;mso-width-percent:450;mso-height-percent:0;mso-left-percent:420;mso-top-percent:880;mso-width-relative:page;mso-height-relative:margin;v-text-anchor:bottom" o:gfxdata="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" filled="f" stroked="f" strokeweight=".5pt">
                     <v:textbox style="mso-fit-shape-to-text:t" inset="0,0,0,0">
                       <w:txbxContent>
                         <w:p>
@@ -3931,7 +3931,7 @@
             <mc:AlternateContent>
               <mc:Choice Requires="wps">
                 <w:drawing>
-                  <wp:anchor distT="0" distB="0" distL="114300" distR="114300" simplePos="0" relativeHeight="251660288" behindDoc="0" locked="0" layoutInCell="1" allowOverlap="1">
+                  <wp:anchor distT="0" distB="0" distL="114300" distR="114300" simplePos="0" relativeHeight="251660288" behindDoc="0" locked="0" layoutInCell="1" allowOverlap="1" wp14:anchorId="6D09635B" wp14:editId="1C359BD6">
                     <wp:simplePos x="0" y="0"/>
                     <mc:AlternateContent>
                       <mc:Choice Requires="wp14">
@@ -4052,21 +4052,21 @@
                                     <w:alias w:val="Sous-titre"/>
                                     <w:tag w:val=""/>
                                     <w:id w:val="-1148361611"/>
-                                    <w:showingPlcHdr/>
                                     <w:dataBinding w:prefixMappings="xmlns:ns0='http://purl.org/dc/elements/1.1/' xmlns:ns1='http://schemas.openxmlformats.org/package/2006/metadata/core-properties' " w:xpath="/ns1:coreProperties[1]/ns0:subject[1]" w:storeItemID="{6C3C8BC8-F283-45AE-878A-BAB7291924A1}"/>
                                     <w:text/>
                                   </w:sdtPr>
                                   <w:sdtEndPr/>
                                   <w:sdtContent>
+                                    <w:proofErr w:type="spellStart"/>
                                     <w:r>
                                       <w:rPr>
                                         <w:color w:val="404040" w:themeColor="text1" w:themeTint="BF"/>
                                         <w:sz w:val="36"/>
                                         <w:szCs w:val="36"/>
-                                        <w:lang w:val="fr-FR"/>
                                       </w:rPr>
-                                      <w:t>[Sous-titre du document]</w:t>
+                                      <w:t>Foodwatcher</w:t>
                                     </w:r>
+                                    <w:proofErr w:type="spellEnd"/>
                                   </w:sdtContent>
                                 </w:sdt>
                               </w:p>
@@ -4092,7 +4092,7 @@
               </mc:Choice>
               <mc:Fallback>
                 <w:pict>
-                  <v:shape id="Zone de texte 1" o:spid="_x0000_s1056" type="#_x0000_t202" style="position:absolute;margin-left:0;margin-top:0;width:4in;height:84.25pt;z-index:251660288;visibility:visible;mso-wrap-style:square;mso-width-percent:450;mso-height-percent:0;mso-left-percent:420;mso-top-percent:175;mso-wrap-distance-left:9pt;mso-wrap-distance-top:0;mso-wrap-distance-right:9pt;mso-wrap-distance-bottom:0;mso-position-horizontal-relative:page;mso-position-vertical-relative:page;mso-width-percent:450;mso-height-percent:0;mso-left-percent:420;mso-top-percent:175;mso-width-relative:page;mso-height-relative:margin;v-text-anchor:top" o:gfxdata="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" filled="f" stroked="f" strokeweight=".5pt">
+                  <v:shape w14:anchorId="6D09635B" id="Zone de texte 1" o:spid="_x0000_s1056" type="#_x0000_t202" style="position:absolute;margin-left:0;margin-top:0;width:4in;height:84.25pt;z-index:251660288;visibility:visible;mso-wrap-style:square;mso-width-percent:450;mso-height-percent:0;mso-left-percent:420;mso-top-percent:175;mso-wrap-distance-left:9pt;mso-wrap-distance-top:0;mso-wrap-distance-right:9pt;mso-wrap-distance-bottom:0;mso-position-horizontal-relative:page;mso-position-vertical-relative:page;mso-width-percent:450;mso-height-percent:0;mso-left-percent:420;mso-top-percent:175;mso-width-relative:page;mso-height-relative:margin;v-text-anchor:top" o:gfxdata="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" filled="f" stroked="f" strokeweight=".5pt">
                     <v:textbox style="mso-fit-shape-to-text:t" inset="0,0,0,0">
                       <w:txbxContent>
                         <w:p>
@@ -4151,21 +4151,21 @@
                               <w:alias w:val="Sous-titre"/>
                               <w:tag w:val=""/>
                               <w:id w:val="-1148361611"/>
-                              <w:showingPlcHdr/>
                               <w:dataBinding w:prefixMappings="xmlns:ns0='http://purl.org/dc/elements/1.1/' xmlns:ns1='http://schemas.openxmlformats.org/package/2006/metadata/core-properties' " w:xpath="/ns1:coreProperties[1]/ns0:subject[1]" w:storeItemID="{6C3C8BC8-F283-45AE-878A-BAB7291924A1}"/>
                               <w:text/>
                             </w:sdtPr>
                             <w:sdtEndPr/>
                             <w:sdtContent>
+                              <w:proofErr w:type="spellStart"/>
                               <w:r>
                                 <w:rPr>
                                   <w:color w:val="404040" w:themeColor="text1" w:themeTint="BF"/>
                                   <w:sz w:val="36"/>
                                   <w:szCs w:val="36"/>
-                                  <w:lang w:val="fr-FR"/>
                                 </w:rPr>
-                                <w:t>[Sous-titre du document]</w:t>
+                                <w:t>Foodwatcher</w:t>
                               </w:r>
+                              <w:proofErr w:type="spellEnd"/>
                             </w:sdtContent>
                           </w:sdt>
                         </w:p>
@@ -4183,12 +4183,18 @@
             <w:br w:type="page"/>
           </w:r>
         </w:p>
+        <w:bookmarkStart w:id="0" w:name="_GoBack" w:displacedByCustomXml="next"/>
+        <w:bookmarkEnd w:id="0" w:displacedByCustomXml="next"/>
       </w:sdtContent>
     </w:sdt>
     <w:sdt>
       <w:sdtPr>
         <w:rPr>
-          <w:lang w:val="fr-FR"/>
+          <w:rFonts w:asciiTheme="minorHAnsi" w:eastAsiaTheme="minorHAnsi" w:hAnsiTheme="minorHAnsi" w:cstheme="minorBidi"/>
+          <w:color w:val="auto"/>
+          <w:sz w:val="22"/>
+          <w:szCs w:val="22"/>
+          <w:lang w:val="fr-FR" w:eastAsia="en-US"/>
         </w:rPr>
         <w:id w:val="-453631749"/>
         <w:docPartObj>
@@ -4198,12 +4204,9 @@
       </w:sdtPr>
       <w:sdtEndPr>
         <w:rPr>
-          <w:rFonts w:asciiTheme="minorHAnsi" w:eastAsiaTheme="minorHAnsi" w:hAnsiTheme="minorHAnsi" w:cstheme="minorBidi"/>
           <w:bCs/>
-          <w:color w:val="auto"/>
-          <w:sz w:val="22"/>
-          <w:szCs w:val="22"/>
-          <w:lang w:eastAsia="en-US"/>
+          <w:sz w:val="21"/>
+          <w:szCs w:val="21"/>
         </w:rPr>
       </w:sdtEndPr>
       <w:sdtContent>
@@ -4261,7 +4264,7 @@
             </w:rPr>
             <w:fldChar w:fldCharType="separate"/>
           </w:r>
-          <w:hyperlink w:anchor="_Toc19814377" w:history="1">
+          <w:hyperlink w:anchor="_Toc19815000" w:history="1">
             <w:r>
               <w:rPr>
                 <w:rStyle w:val="Lienhypertexte"/>
@@ -4315,7 +4318,7 @@
                 <w:sz w:val="21"/>
                 <w:szCs w:val="21"/>
               </w:rPr>
-              <w:instrText xml:space="preserve"> PAGEREF _Toc19814377 \h </w:instrText>
+              <w:instrText xml:space="preserve"> PAGEREF _Toc19815000 \h </w:instrText>
             </w:r>
             <w:r>
               <w:rPr>
@@ -4341,7 +4344,7 @@
                 <w:sz w:val="21"/>
                 <w:szCs w:val="21"/>
               </w:rPr>
-              <w:t>4</w:t>
+              <w:t>3</w:t>
             </w:r>
             <w:r>
               <w:rPr>
@@ -4369,7 +4372,7 @@
               <w:lang w:eastAsia="fr-CA"/>
             </w:rPr>
           </w:pPr>
-          <w:hyperlink w:anchor="_Toc19814378" w:history="1">
+          <w:hyperlink w:anchor="_Toc19815001" w:history="1">
             <w:r>
               <w:rPr>
                 <w:rStyle w:val="Lienhypertexte"/>
@@ -4423,7 +4426,7 @@
                 <w:sz w:val="21"/>
                 <w:szCs w:val="21"/>
               </w:rPr>
-              <w:instrText xml:space="preserve"> PAGEREF _Toc19814378 \h </w:instrText>
+              <w:instrText xml:space="preserve"> PAGEREF _Toc19815001 \h </w:instrText>
             </w:r>
             <w:r>
               <w:rPr>
@@ -4449,7 +4452,7 @@
                 <w:sz w:val="21"/>
                 <w:szCs w:val="21"/>
               </w:rPr>
-              <w:t>4</w:t>
+              <w:t>3</w:t>
             </w:r>
             <w:r>
               <w:rPr>
@@ -4477,7 +4480,7 @@
               <w:lang w:eastAsia="fr-CA"/>
             </w:rPr>
           </w:pPr>
-          <w:hyperlink w:anchor="_Toc19814379" w:history="1">
+          <w:hyperlink w:anchor="_Toc19815002" w:history="1">
             <w:r>
               <w:rPr>
                 <w:rStyle w:val="Lienhypertexte"/>
@@ -4531,7 +4534,7 @@
                 <w:sz w:val="21"/>
                 <w:szCs w:val="21"/>
               </w:rPr>
-              <w:instrText xml:space="preserve"> PAGEREF _Toc19814379 \h </w:instrText>
+              <w:instrText xml:space="preserve"> PAGEREF _Toc19815002 \h </w:instrText>
             </w:r>
             <w:r>
               <w:rPr>
@@ -4557,7 +4560,7 @@
                 <w:sz w:val="21"/>
                 <w:szCs w:val="21"/>
               </w:rPr>
-              <w:t>5</w:t>
+              <w:t>4</w:t>
             </w:r>
             <w:r>
               <w:rPr>
@@ -4585,7 +4588,7 @@
               <w:lang w:eastAsia="fr-CA"/>
             </w:rPr>
           </w:pPr>
-          <w:hyperlink w:anchor="_Toc19814380" w:history="1">
+          <w:hyperlink w:anchor="_Toc19815003" w:history="1">
             <w:r>
               <w:rPr>
                 <w:rStyle w:val="Lienhypertexte"/>
@@ -4639,7 +4642,7 @@
                 <w:sz w:val="21"/>
                 <w:szCs w:val="21"/>
               </w:rPr>
-              <w:instrText xml:space="preserve"> PAGEREF _Toc19814380 \h </w:instrText>
+              <w:instrText xml:space="preserve"> PAGEREF _Toc19815003 \h </w:instrText>
             </w:r>
             <w:r>
               <w:rPr>
@@ -4665,7 +4668,7 @@
                 <w:sz w:val="21"/>
                 <w:szCs w:val="21"/>
               </w:rPr>
-              <w:t>6</w:t>
+              <w:t>5</w:t>
             </w:r>
             <w:r>
               <w:rPr>
@@ -4693,7 +4696,7 @@
               <w:lang w:eastAsia="fr-CA"/>
             </w:rPr>
           </w:pPr>
-          <w:hyperlink w:anchor="_Toc19814381" w:history="1">
+          <w:hyperlink w:anchor="_Toc19815004" w:history="1">
             <w:r>
               <w:rPr>
                 <w:rStyle w:val="Lienhypertexte"/>
@@ -4747,7 +4750,7 @@
                 <w:sz w:val="21"/>
                 <w:szCs w:val="21"/>
               </w:rPr>
-              <w:instrText xml:space="preserve"> PAGEREF _Toc19814381 \h </w:instrText>
+              <w:instrText xml:space="preserve"> PAGEREF _Toc19815004 \h </w:instrText>
             </w:r>
             <w:r>
               <w:rPr>
@@ -4773,7 +4776,7 @@
                 <w:sz w:val="21"/>
                 <w:szCs w:val="21"/>
               </w:rPr>
-              <w:t>7</w:t>
+              <w:t>6</w:t>
             </w:r>
             <w:r>
               <w:rPr>
@@ -4801,7 +4804,7 @@
               <w:lang w:eastAsia="fr-CA"/>
             </w:rPr>
           </w:pPr>
-          <w:hyperlink w:anchor="_Toc19814382" w:history="1">
+          <w:hyperlink w:anchor="_Toc19815005" w:history="1">
             <w:r>
               <w:rPr>
                 <w:rStyle w:val="Lienhypertexte"/>
@@ -4855,7 +4858,7 @@
                 <w:sz w:val="21"/>
                 <w:szCs w:val="21"/>
               </w:rPr>
-              <w:instrText xml:space="preserve"> PAGEREF _Toc19814382 \h </w:instrText>
+              <w:instrText xml:space="preserve"> PAGEREF _Toc19815005 \h </w:instrText>
             </w:r>
             <w:r>
               <w:rPr>
@@ -4881,7 +4884,7 @@
                 <w:sz w:val="21"/>
                 <w:szCs w:val="21"/>
               </w:rPr>
-              <w:t>8</w:t>
+              <w:t>7</w:t>
             </w:r>
             <w:r>
               <w:rPr>
@@ -4909,7 +4912,7 @@
               <w:lang w:eastAsia="fr-CA"/>
             </w:rPr>
           </w:pPr>
-          <w:hyperlink w:anchor="_Toc19814383" w:history="1">
+          <w:hyperlink w:anchor="_Toc19815006" w:history="1">
             <w:r>
               <w:rPr>
                 <w:rStyle w:val="Lienhypertexte"/>
@@ -4963,7 +4966,7 @@
                 <w:sz w:val="21"/>
                 <w:szCs w:val="21"/>
               </w:rPr>
-              <w:instrText xml:space="preserve"> PAGEREF _Toc19814383 \h </w:instrText>
+              <w:instrText xml:space="preserve"> PAGEREF _Toc19815006 \h </w:instrText>
             </w:r>
             <w:r>
               <w:rPr>
@@ -4989,7 +4992,7 @@
                 <w:sz w:val="21"/>
                 <w:szCs w:val="21"/>
               </w:rPr>
-              <w:t>9</w:t>
+              <w:t>8</w:t>
             </w:r>
             <w:r>
               <w:rPr>
@@ -5017,7 +5020,7 @@
               <w:lang w:eastAsia="fr-CA"/>
             </w:rPr>
           </w:pPr>
-          <w:hyperlink w:anchor="_Toc19814384" w:history="1">
+          <w:hyperlink w:anchor="_Toc19815007" w:history="1">
             <w:r>
               <w:rPr>
                 <w:rStyle w:val="Lienhypertexte"/>
@@ -5071,7 +5074,7 @@
                 <w:sz w:val="21"/>
                 <w:szCs w:val="21"/>
               </w:rPr>
-              <w:instrText xml:space="preserve"> PAGEREF _Toc19814384 \h </w:instrText>
+              <w:instrText xml:space="preserve"> PAGEREF _Toc19815007 \h </w:instrText>
             </w:r>
             <w:r>
               <w:rPr>
@@ -5097,7 +5100,7 @@
                 <w:sz w:val="21"/>
                 <w:szCs w:val="21"/>
               </w:rPr>
-              <w:t>10</w:t>
+              <w:t>9</w:t>
             </w:r>
             <w:r>
               <w:rPr>
@@ -5125,7 +5128,7 @@
               <w:lang w:eastAsia="fr-CA"/>
             </w:rPr>
           </w:pPr>
-          <w:hyperlink w:anchor="_Toc19814385" w:history="1">
+          <w:hyperlink w:anchor="_Toc19815008" w:history="1">
             <w:r>
               <w:rPr>
                 <w:rStyle w:val="Lienhypertexte"/>
@@ -5179,7 +5182,7 @@
                 <w:sz w:val="21"/>
                 <w:szCs w:val="21"/>
               </w:rPr>
-              <w:instrText xml:space="preserve"> PAGEREF _Toc19814385 \h </w:instrText>
+              <w:instrText xml:space="preserve"> PAGEREF _Toc19815008 \h </w:instrText>
             </w:r>
             <w:r>
               <w:rPr>
@@ -5205,7 +5208,7 @@
                 <w:sz w:val="21"/>
                 <w:szCs w:val="21"/>
               </w:rPr>
-              <w:t>11</w:t>
+              <w:t>10</w:t>
             </w:r>
             <w:r>
               <w:rPr>
@@ -5233,7 +5236,7 @@
               <w:lang w:eastAsia="fr-CA"/>
             </w:rPr>
           </w:pPr>
-          <w:hyperlink w:anchor="_Toc19814386" w:history="1">
+          <w:hyperlink w:anchor="_Toc19815009" w:history="1">
             <w:r>
               <w:rPr>
                 <w:rStyle w:val="Lienhypertexte"/>
@@ -5287,7 +5290,7 @@
                 <w:sz w:val="21"/>
                 <w:szCs w:val="21"/>
               </w:rPr>
-              <w:instrText xml:space="preserve"> PAGEREF _Toc19814386 \h </w:instrText>
+              <w:instrText xml:space="preserve"> PAGEREF _Toc19815009 \h </w:instrText>
             </w:r>
             <w:r>
               <w:rPr>
@@ -5313,7 +5316,7 @@
                 <w:sz w:val="21"/>
                 <w:szCs w:val="21"/>
               </w:rPr>
-              <w:t>12</w:t>
+              <w:t>11</w:t>
             </w:r>
             <w:r>
               <w:rPr>
@@ -5341,7 +5344,7 @@
               <w:lang w:eastAsia="fr-CA"/>
             </w:rPr>
           </w:pPr>
-          <w:hyperlink w:anchor="_Toc19814387" w:history="1">
+          <w:hyperlink w:anchor="_Toc19815010" w:history="1">
             <w:r>
               <w:rPr>
                 <w:rStyle w:val="Lienhypertexte"/>
@@ -5395,7 +5398,7 @@
                 <w:sz w:val="21"/>
                 <w:szCs w:val="21"/>
               </w:rPr>
-              <w:instrText xml:space="preserve"> PAGEREF _Toc19814387 \h </w:instrText>
+              <w:instrText xml:space="preserve"> PAGEREF _Toc19815010 \h </w:instrText>
             </w:r>
             <w:r>
               <w:rPr>
@@ -5421,7 +5424,7 @@
                 <w:sz w:val="21"/>
                 <w:szCs w:val="21"/>
               </w:rPr>
-              <w:t>13</w:t>
+              <w:t>12</w:t>
             </w:r>
             <w:r>
               <w:rPr>
@@ -5449,7 +5452,7 @@
               <w:lang w:eastAsia="fr-CA"/>
             </w:rPr>
           </w:pPr>
-          <w:hyperlink w:anchor="_Toc19814388" w:history="1">
+          <w:hyperlink w:anchor="_Toc19815011" w:history="1">
             <w:r>
               <w:rPr>
                 <w:rStyle w:val="Lienhypertexte"/>
@@ -5503,7 +5506,7 @@
                 <w:sz w:val="21"/>
                 <w:szCs w:val="21"/>
               </w:rPr>
-              <w:instrText xml:space="preserve"> PAGEREF _Toc19814388 \h </w:instrText>
+              <w:instrText xml:space="preserve"> PAGEREF _Toc19815011 \h </w:instrText>
             </w:r>
             <w:r>
               <w:rPr>
@@ -5529,7 +5532,7 @@
                 <w:sz w:val="21"/>
                 <w:szCs w:val="21"/>
               </w:rPr>
-              <w:t>14</w:t>
+              <w:t>13</w:t>
             </w:r>
             <w:r>
               <w:rPr>
@@ -5557,7 +5560,7 @@
               <w:lang w:eastAsia="fr-CA"/>
             </w:rPr>
           </w:pPr>
-          <w:hyperlink w:anchor="_Toc19814389" w:history="1">
+          <w:hyperlink w:anchor="_Toc19815012" w:history="1">
             <w:r>
               <w:rPr>
                 <w:rStyle w:val="Lienhypertexte"/>
@@ -5611,7 +5614,7 @@
                 <w:sz w:val="21"/>
                 <w:szCs w:val="21"/>
               </w:rPr>
-              <w:instrText xml:space="preserve"> PAGEREF _Toc19814389 \h </w:instrText>
+              <w:instrText xml:space="preserve"> PAGEREF _Toc19815012 \h </w:instrText>
             </w:r>
             <w:r>
               <w:rPr>
@@ -5637,7 +5640,7 @@
                 <w:sz w:val="21"/>
                 <w:szCs w:val="21"/>
               </w:rPr>
-              <w:t>15</w:t>
+              <w:t>14</w:t>
             </w:r>
             <w:r>
               <w:rPr>
@@ -5665,7 +5668,7 @@
               <w:lang w:eastAsia="fr-CA"/>
             </w:rPr>
           </w:pPr>
-          <w:hyperlink w:anchor="_Toc19814390" w:history="1">
+          <w:hyperlink w:anchor="_Toc19815013" w:history="1">
             <w:r>
               <w:rPr>
                 <w:rStyle w:val="Lienhypertexte"/>
@@ -5719,7 +5722,7 @@
                 <w:sz w:val="21"/>
                 <w:szCs w:val="21"/>
               </w:rPr>
-              <w:instrText xml:space="preserve"> PAGEREF _Toc19814390 \h </w:instrText>
+              <w:instrText xml:space="preserve"> PAGEREF _Toc19815013 \h </w:instrText>
             </w:r>
             <w:r>
               <w:rPr>
@@ -5745,7 +5748,7 @@
                 <w:sz w:val="21"/>
                 <w:szCs w:val="21"/>
               </w:rPr>
-              <w:t>15</w:t>
+              <w:t>14</w:t>
             </w:r>
             <w:r>
               <w:rPr>
@@ -5773,7 +5776,7 @@
               <w:lang w:eastAsia="fr-CA"/>
             </w:rPr>
           </w:pPr>
-          <w:hyperlink w:anchor="_Toc19814391" w:history="1">
+          <w:hyperlink w:anchor="_Toc19815014" w:history="1">
             <w:r>
               <w:rPr>
                 <w:rStyle w:val="Lienhypertexte"/>
@@ -5827,7 +5830,7 @@
                 <w:sz w:val="21"/>
                 <w:szCs w:val="21"/>
               </w:rPr>
-              <w:instrText xml:space="preserve"> PAGEREF _Toc19814391 \h </w:instrText>
+              <w:instrText xml:space="preserve"> PAGEREF _Toc19815014 \h </w:instrText>
             </w:r>
             <w:r>
               <w:rPr>
@@ -5853,7 +5856,7 @@
                 <w:sz w:val="21"/>
                 <w:szCs w:val="21"/>
               </w:rPr>
-              <w:t>16</w:t>
+              <w:t>15</w:t>
             </w:r>
             <w:r>
               <w:rPr>
@@ -5881,7 +5884,7 @@
               <w:lang w:eastAsia="fr-CA"/>
             </w:rPr>
           </w:pPr>
-          <w:hyperlink w:anchor="_Toc19814392" w:history="1">
+          <w:hyperlink w:anchor="_Toc19815015" w:history="1">
             <w:r>
               <w:rPr>
                 <w:rStyle w:val="Lienhypertexte"/>
@@ -5935,7 +5938,7 @@
                 <w:sz w:val="21"/>
                 <w:szCs w:val="21"/>
               </w:rPr>
-              <w:instrText xml:space="preserve"> PAGEREF _Toc19814392 \h </w:instrText>
+              <w:instrText xml:space="preserve"> PAGEREF _Toc19815015 \h </w:instrText>
             </w:r>
             <w:r>
               <w:rPr>
@@ -5961,7 +5964,7 @@
                 <w:sz w:val="21"/>
                 <w:szCs w:val="21"/>
               </w:rPr>
-              <w:t>17</w:t>
+              <w:t>16</w:t>
             </w:r>
             <w:r>
               <w:rPr>
@@ -5989,7 +5992,7 @@
               <w:lang w:eastAsia="fr-CA"/>
             </w:rPr>
           </w:pPr>
-          <w:hyperlink w:anchor="_Toc19814393" w:history="1">
+          <w:hyperlink w:anchor="_Toc19815016" w:history="1">
             <w:r>
               <w:rPr>
                 <w:rStyle w:val="Lienhypertexte"/>
@@ -6043,7 +6046,7 @@
                 <w:sz w:val="21"/>
                 <w:szCs w:val="21"/>
               </w:rPr>
-              <w:instrText xml:space="preserve"> PAGEREF _Toc19814393 \h </w:instrText>
+              <w:instrText xml:space="preserve"> PAGEREF _Toc19815016 \h </w:instrText>
             </w:r>
             <w:r>
               <w:rPr>
@@ -6069,7 +6072,7 @@
                 <w:sz w:val="21"/>
                 <w:szCs w:val="21"/>
               </w:rPr>
-              <w:t>18</w:t>
+              <w:t>17</w:t>
             </w:r>
             <w:r>
               <w:rPr>
@@ -6097,7 +6100,7 @@
               <w:lang w:eastAsia="fr-CA"/>
             </w:rPr>
           </w:pPr>
-          <w:hyperlink w:anchor="_Toc19814394" w:history="1">
+          <w:hyperlink w:anchor="_Toc19815017" w:history="1">
             <w:r>
               <w:rPr>
                 <w:rStyle w:val="Lienhypertexte"/>
@@ -6151,7 +6154,7 @@
                 <w:sz w:val="21"/>
                 <w:szCs w:val="21"/>
               </w:rPr>
-              <w:instrText xml:space="preserve"> PAGEREF _Toc19814394 \h </w:instrText>
+              <w:instrText xml:space="preserve"> PAGEREF _Toc19815017 \h </w:instrText>
             </w:r>
             <w:r>
               <w:rPr>
@@ -6177,7 +6180,7 @@
                 <w:sz w:val="21"/>
                 <w:szCs w:val="21"/>
               </w:rPr>
-              <w:t>19</w:t>
+              <w:t>18</w:t>
             </w:r>
             <w:r>
               <w:rPr>
@@ -6205,7 +6208,7 @@
               <w:lang w:eastAsia="fr-CA"/>
             </w:rPr>
           </w:pPr>
-          <w:hyperlink w:anchor="_Toc19814395" w:history="1">
+          <w:hyperlink w:anchor="_Toc19815018" w:history="1">
             <w:r>
               <w:rPr>
                 <w:rStyle w:val="Lienhypertexte"/>
@@ -6259,7 +6262,7 @@
                 <w:sz w:val="21"/>
                 <w:szCs w:val="21"/>
               </w:rPr>
-              <w:instrText xml:space="preserve"> PAGEREF _Toc19814395 \h </w:instrText>
+              <w:instrText xml:space="preserve"> PAGEREF _Toc19815018 \h </w:instrText>
             </w:r>
             <w:r>
               <w:rPr>
@@ -6285,7 +6288,7 @@
                 <w:sz w:val="21"/>
                 <w:szCs w:val="21"/>
               </w:rPr>
-              <w:t>20</w:t>
+              <w:t>19</w:t>
             </w:r>
             <w:r>
               <w:rPr>
@@ -6313,7 +6316,7 @@
               <w:lang w:eastAsia="fr-CA"/>
             </w:rPr>
           </w:pPr>
-          <w:hyperlink w:anchor="_Toc19814396" w:history="1">
+          <w:hyperlink w:anchor="_Toc19815019" w:history="1">
             <w:r>
               <w:rPr>
                 <w:rStyle w:val="Lienhypertexte"/>
@@ -6367,7 +6370,7 @@
                 <w:sz w:val="21"/>
                 <w:szCs w:val="21"/>
               </w:rPr>
-              <w:instrText xml:space="preserve"> PAGEREF _Toc19814396 \h </w:instrText>
+              <w:instrText xml:space="preserve"> PAGEREF _Toc19815019 \h </w:instrText>
             </w:r>
             <w:r>
               <w:rPr>
@@ -6393,7 +6396,7 @@
                 <w:sz w:val="21"/>
                 <w:szCs w:val="21"/>
               </w:rPr>
-              <w:t>21</w:t>
+              <w:t>20</w:t>
             </w:r>
             <w:r>
               <w:rPr>
@@ -6421,7 +6424,7 @@
               <w:lang w:eastAsia="fr-CA"/>
             </w:rPr>
           </w:pPr>
-          <w:hyperlink w:anchor="_Toc19814397" w:history="1">
+          <w:hyperlink w:anchor="_Toc19815020" w:history="1">
             <w:r>
               <w:rPr>
                 <w:rStyle w:val="Lienhypertexte"/>
@@ -6475,7 +6478,7 @@
                 <w:sz w:val="21"/>
                 <w:szCs w:val="21"/>
               </w:rPr>
-              <w:instrText xml:space="preserve"> PAGEREF _Toc19814397 \h </w:instrText>
+              <w:instrText xml:space="preserve"> PAGEREF _Toc19815020 \h </w:instrText>
             </w:r>
             <w:r>
               <w:rPr>
@@ -6501,7 +6504,7 @@
                 <w:sz w:val="21"/>
                 <w:szCs w:val="21"/>
               </w:rPr>
-              <w:t>22</w:t>
+              <w:t>21</w:t>
             </w:r>
             <w:r>
               <w:rPr>
@@ -6529,7 +6532,7 @@
               <w:lang w:eastAsia="fr-CA"/>
             </w:rPr>
           </w:pPr>
-          <w:hyperlink w:anchor="_Toc19814398" w:history="1">
+          <w:hyperlink w:anchor="_Toc19815021" w:history="1">
             <w:r>
               <w:rPr>
                 <w:rStyle w:val="Lienhypertexte"/>
@@ -6583,7 +6586,7 @@
                 <w:sz w:val="21"/>
                 <w:szCs w:val="21"/>
               </w:rPr>
-              <w:instrText xml:space="preserve"> PAGEREF _Toc19814398 \h </w:instrText>
+              <w:instrText xml:space="preserve"> PAGEREF _Toc19815021 \h </w:instrText>
             </w:r>
             <w:r>
               <w:rPr>
@@ -6609,7 +6612,7 @@
                 <w:sz w:val="21"/>
                 <w:szCs w:val="21"/>
               </w:rPr>
-              <w:t>23</w:t>
+              <w:t>22</w:t>
             </w:r>
             <w:r>
               <w:rPr>
@@ -6637,7 +6640,7 @@
               <w:lang w:eastAsia="fr-CA"/>
             </w:rPr>
           </w:pPr>
-          <w:hyperlink w:anchor="_Toc19814399" w:history="1">
+          <w:hyperlink w:anchor="_Toc19815022" w:history="1">
             <w:r>
               <w:rPr>
                 <w:rStyle w:val="Lienhypertexte"/>
@@ -6691,7 +6694,7 @@
                 <w:sz w:val="21"/>
                 <w:szCs w:val="21"/>
               </w:rPr>
-              <w:instrText xml:space="preserve"> PAGEREF _Toc19814399 \h </w:instrText>
+              <w:instrText xml:space="preserve"> PAGEREF _Toc19815022 \h </w:instrText>
             </w:r>
             <w:r>
               <w:rPr>
@@ -6717,7 +6720,7 @@
                 <w:sz w:val="21"/>
                 <w:szCs w:val="21"/>
               </w:rPr>
-              <w:t>23</w:t>
+              <w:t>22</w:t>
             </w:r>
             <w:r>
               <w:rPr>
@@ -6745,7 +6748,7 @@
               <w:lang w:eastAsia="fr-CA"/>
             </w:rPr>
           </w:pPr>
-          <w:hyperlink w:anchor="_Toc19814400" w:history="1">
+          <w:hyperlink w:anchor="_Toc19815023" w:history="1">
             <w:r>
               <w:rPr>
                 <w:rStyle w:val="Lienhypertexte"/>
@@ -6799,7 +6802,7 @@
                 <w:sz w:val="21"/>
                 <w:szCs w:val="21"/>
               </w:rPr>
-              <w:instrText xml:space="preserve"> PAGEREF _Toc19814400 \h </w:instrText>
+              <w:instrText xml:space="preserve"> PAGEREF _Toc19815023 \h </w:instrText>
             </w:r>
             <w:r>
               <w:rPr>
@@ -6825,7 +6828,7 @@
                 <w:sz w:val="21"/>
                 <w:szCs w:val="21"/>
               </w:rPr>
-              <w:t>24</w:t>
+              <w:t>23</w:t>
             </w:r>
             <w:r>
               <w:rPr>
@@ -6853,7 +6856,7 @@
               <w:lang w:eastAsia="fr-CA"/>
             </w:rPr>
           </w:pPr>
-          <w:hyperlink w:anchor="_Toc19814401" w:history="1">
+          <w:hyperlink w:anchor="_Toc19815024" w:history="1">
             <w:r>
               <w:rPr>
                 <w:rStyle w:val="Lienhypertexte"/>
@@ -6907,7 +6910,7 @@
                 <w:sz w:val="21"/>
                 <w:szCs w:val="21"/>
               </w:rPr>
-              <w:instrText xml:space="preserve"> PAGEREF _Toc19814401 \h </w:instrText>
+              <w:instrText xml:space="preserve"> PAGEREF _Toc19815024 \h </w:instrText>
             </w:r>
             <w:r>
               <w:rPr>
@@ -6933,7 +6936,7 @@
                 <w:sz w:val="21"/>
                 <w:szCs w:val="21"/>
               </w:rPr>
-              <w:t>25</w:t>
+              <w:t>24</w:t>
             </w:r>
             <w:r>
               <w:rPr>
@@ -6961,7 +6964,7 @@
               <w:lang w:eastAsia="fr-CA"/>
             </w:rPr>
           </w:pPr>
-          <w:hyperlink w:anchor="_Toc19814402" w:history="1">
+          <w:hyperlink w:anchor="_Toc19815025" w:history="1">
             <w:r>
               <w:rPr>
                 <w:rStyle w:val="Lienhypertexte"/>
@@ -7015,7 +7018,7 @@
                 <w:sz w:val="21"/>
                 <w:szCs w:val="21"/>
               </w:rPr>
-              <w:instrText xml:space="preserve"> PAGEREF _Toc19814402 \h </w:instrText>
+              <w:instrText xml:space="preserve"> PAGEREF _Toc19815025 \h </w:instrText>
             </w:r>
             <w:r>
               <w:rPr>
@@ -7069,7 +7072,7 @@
               <w:lang w:eastAsia="fr-CA"/>
             </w:rPr>
           </w:pPr>
-          <w:hyperlink w:anchor="_Toc19814403" w:history="1">
+          <w:hyperlink w:anchor="_Toc19815026" w:history="1">
             <w:r>
               <w:rPr>
                 <w:rStyle w:val="Lienhypertexte"/>
@@ -7123,7 +7126,7 @@
                 <w:sz w:val="21"/>
                 <w:szCs w:val="21"/>
               </w:rPr>
-              <w:instrText xml:space="preserve"> PAGEREF _Toc19814403 \h </w:instrText>
+              <w:instrText xml:space="preserve"> PAGEREF _Toc19815026 \h </w:instrText>
             </w:r>
             <w:r>
               <w:rPr>
@@ -7149,7 +7152,7 @@
                 <w:sz w:val="21"/>
                 <w:szCs w:val="21"/>
               </w:rPr>
-              <w:t>25</w:t>
+              <w:t>26</w:t>
             </w:r>
             <w:r>
               <w:rPr>
@@ -7177,7 +7180,7 @@
               <w:lang w:eastAsia="fr-CA"/>
             </w:rPr>
           </w:pPr>
-          <w:hyperlink w:anchor="_Toc19814404" w:history="1">
+          <w:hyperlink w:anchor="_Toc19815027" w:history="1">
             <w:r>
               <w:rPr>
                 <w:rStyle w:val="Lienhypertexte"/>
@@ -7231,7 +7234,7 @@
                 <w:sz w:val="21"/>
                 <w:szCs w:val="21"/>
               </w:rPr>
-              <w:instrText xml:space="preserve"> PAGEREF _Toc19814404 \h </w:instrText>
+              <w:instrText xml:space="preserve"> PAGEREF _Toc19815027 \h </w:instrText>
             </w:r>
             <w:r>
               <w:rPr>
@@ -7257,7 +7260,7 @@
                 <w:sz w:val="21"/>
                 <w:szCs w:val="21"/>
               </w:rPr>
-              <w:t>25</w:t>
+              <w:t>27</w:t>
             </w:r>
             <w:r>
               <w:rPr>
@@ -7285,7 +7288,7 @@
               <w:lang w:eastAsia="fr-CA"/>
             </w:rPr>
           </w:pPr>
-          <w:hyperlink w:anchor="_Toc19814405" w:history="1">
+          <w:hyperlink w:anchor="_Toc19815028" w:history="1">
             <w:r>
               <w:rPr>
                 <w:rStyle w:val="Lienhypertexte"/>
@@ -7339,7 +7342,7 @@
                 <w:sz w:val="21"/>
                 <w:szCs w:val="21"/>
               </w:rPr>
-              <w:instrText xml:space="preserve"> PAGEREF _Toc19814405 \h </w:instrText>
+              <w:instrText xml:space="preserve"> PAGEREF _Toc19815028 \h </w:instrText>
             </w:r>
             <w:r>
               <w:rPr>
@@ -7365,7 +7368,7 @@
                 <w:sz w:val="21"/>
                 <w:szCs w:val="21"/>
               </w:rPr>
-              <w:t>25</w:t>
+              <w:t>28</w:t>
             </w:r>
             <w:r>
               <w:rPr>
@@ -7393,7 +7396,7 @@
               <w:lang w:eastAsia="fr-CA"/>
             </w:rPr>
           </w:pPr>
-          <w:hyperlink w:anchor="_Toc19814406" w:history="1">
+          <w:hyperlink w:anchor="_Toc19815029" w:history="1">
             <w:r>
               <w:rPr>
                 <w:rStyle w:val="Lienhypertexte"/>
@@ -7447,7 +7450,7 @@
                 <w:sz w:val="21"/>
                 <w:szCs w:val="21"/>
               </w:rPr>
-              <w:instrText xml:space="preserve"> PAGEREF _Toc19814406 \h </w:instrText>
+              <w:instrText xml:space="preserve"> PAGEREF _Toc19815029 \h </w:instrText>
             </w:r>
             <w:r>
               <w:rPr>
@@ -7473,7 +7476,7 @@
                 <w:sz w:val="21"/>
                 <w:szCs w:val="21"/>
               </w:rPr>
-              <w:t>25</w:t>
+              <w:t>29</w:t>
             </w:r>
             <w:r>
               <w:rPr>
@@ -7501,7 +7504,7 @@
               <w:lang w:eastAsia="fr-CA"/>
             </w:rPr>
           </w:pPr>
-          <w:hyperlink w:anchor="_Toc19814407" w:history="1">
+          <w:hyperlink w:anchor="_Toc19815030" w:history="1">
             <w:r>
               <w:rPr>
                 <w:rStyle w:val="Lienhypertexte"/>
@@ -7555,7 +7558,7 @@
                 <w:sz w:val="21"/>
                 <w:szCs w:val="21"/>
               </w:rPr>
-              <w:instrText xml:space="preserve"> PAGEREF _Toc19814407 \h </w:instrText>
+              <w:instrText xml:space="preserve"> PAGEREF _Toc19815030 \h </w:instrText>
             </w:r>
             <w:r>
               <w:rPr>
@@ -7581,7 +7584,7 @@
                 <w:sz w:val="21"/>
                 <w:szCs w:val="21"/>
               </w:rPr>
-              <w:t>25</w:t>
+              <w:t>30</w:t>
             </w:r>
             <w:r>
               <w:rPr>
@@ -7609,7 +7612,7 @@
               <w:lang w:eastAsia="fr-CA"/>
             </w:rPr>
           </w:pPr>
-          <w:hyperlink w:anchor="_Toc19814408" w:history="1">
+          <w:hyperlink w:anchor="_Toc19815031" w:history="1">
             <w:r>
               <w:rPr>
                 <w:rStyle w:val="Lienhypertexte"/>
@@ -7663,7 +7666,7 @@
                 <w:sz w:val="21"/>
                 <w:szCs w:val="21"/>
               </w:rPr>
-              <w:instrText xml:space="preserve"> PAGEREF _Toc19814408 \h </w:instrText>
+              <w:instrText xml:space="preserve"> PAGEREF _Toc19815031 \h </w:instrText>
             </w:r>
             <w:r>
               <w:rPr>
@@ -7689,7 +7692,7 @@
                 <w:sz w:val="21"/>
                 <w:szCs w:val="21"/>
               </w:rPr>
-              <w:t>25</w:t>
+              <w:t>31</w:t>
             </w:r>
             <w:r>
               <w:rPr>
@@ -7706,6 +7709,8 @@
           <w:pPr>
             <w:rPr>
               <w:bCs/>
+              <w:sz w:val="21"/>
+              <w:szCs w:val="21"/>
               <w:lang w:val="fr-FR"/>
             </w:rPr>
           </w:pPr>
@@ -7720,7 +7725,6 @@
             <w:fldChar w:fldCharType="end"/>
           </w:r>
         </w:p>
-        <w:bookmarkStart w:id="0" w:name="_Toc19814377" w:displacedByCustomXml="next"/>
       </w:sdtContent>
     </w:sdt>
     <w:p>
@@ -7731,11 +7735,12 @@
           <w:numId w:val="2"/>
         </w:numPr>
       </w:pPr>
+      <w:bookmarkStart w:id="1" w:name="_Toc19815000"/>
       <w:r>
         <w:lastRenderedPageBreak/>
         <w:t>Diagramme des cas d’utilisation</w:t>
       </w:r>
-      <w:bookmarkEnd w:id="0"/>
+      <w:bookmarkEnd w:id="1"/>
     </w:p>
     <w:p>
       <w:pPr>
@@ -7746,7 +7751,7 @@
           <w:noProof/>
         </w:rPr>
         <w:drawing>
-          <wp:anchor distT="0" distB="0" distL="114300" distR="114300" simplePos="0" relativeHeight="251662336" behindDoc="1" locked="0" layoutInCell="1" allowOverlap="1">
+          <wp:anchor distT="0" distB="0" distL="114300" distR="114300" simplePos="0" relativeHeight="251662336" behindDoc="1" locked="0" layoutInCell="1" allowOverlap="1" wp14:anchorId="4FA82B4C" wp14:editId="0191D230">
             <wp:simplePos x="0" y="0"/>
             <wp:positionH relativeFrom="margin">
               <wp:align>left</wp:align>
@@ -7832,11 +7837,11 @@
           <w:numId w:val="2"/>
         </w:numPr>
       </w:pPr>
-      <w:bookmarkStart w:id="1" w:name="_Toc19814378"/>
+      <w:bookmarkStart w:id="2" w:name="_Toc19815001"/>
       <w:r>
         <w:t>Description des cas d’utilisation</w:t>
       </w:r>
-      <w:bookmarkEnd w:id="1"/>
+      <w:bookmarkEnd w:id="2"/>
     </w:p>
     <w:p>
       <w:pPr>
@@ -7986,19 +7991,19 @@
           <w:numId w:val="2"/>
         </w:numPr>
       </w:pPr>
-      <w:bookmarkStart w:id="2" w:name="_Toc19814379"/>
+      <w:bookmarkStart w:id="3" w:name="_Toc19815002"/>
       <w:r>
         <w:lastRenderedPageBreak/>
         <w:t>Ajouter un produit à la liste de courses</w:t>
       </w:r>
-      <w:bookmarkEnd w:id="2"/>
+      <w:bookmarkEnd w:id="3"/>
     </w:p>
     <w:p>
       <w:r>
         <w:rPr>
           <w:noProof/>
         </w:rPr>
-        <w:object w:dxaOrig="1440" w:dyaOrig="1440">
+        <w:object w:dxaOrig="1440" w:dyaOrig="1440" w14:anchorId="52392B2B">
           <v:shapetype id="_x0000_t75" coordsize="21600,21600" o:spt="75" o:preferrelative="t" path="m@4@5l@4@11@9@11@9@5xe" filled="f" stroked="f">
             <v:stroke joinstyle="miter"/>
             <v:formulas>
@@ -8022,7 +8027,7 @@
             <v:imagedata r:id="rId11" o:title=""/>
             <w10:wrap type="tight"/>
           </v:shape>
-          <o:OLEObject Type="Embed" ProgID="Excel.Sheet.12" ShapeID="_x0000_s1030" DrawAspect="Content" ObjectID="_1630428192" r:id="rId12"/>
+          <o:OLEObject Type="Embed" ProgID="Excel.Sheet.12" ShapeID="_x0000_s1030" DrawAspect="Content" ObjectID="_1630427900" r:id="rId12"/>
         </w:object>
       </w:r>
     </w:p>
@@ -8040,24 +8045,24 @@
           <w:numId w:val="2"/>
         </w:numPr>
       </w:pPr>
-      <w:bookmarkStart w:id="3" w:name="_Toc19814380"/>
+      <w:bookmarkStart w:id="4" w:name="_Toc19815003"/>
       <w:r>
         <w:lastRenderedPageBreak/>
         <w:t>Ajouter une maison</w:t>
       </w:r>
-      <w:bookmarkEnd w:id="3"/>
+      <w:bookmarkEnd w:id="4"/>
     </w:p>
     <w:p>
       <w:r>
         <w:rPr>
           <w:noProof/>
         </w:rPr>
-        <w:object w:dxaOrig="1440" w:dyaOrig="1440">
+        <w:object w:dxaOrig="1440" w:dyaOrig="1440" w14:anchorId="7639DF25">
           <v:shape id="_x0000_s1031" type="#_x0000_t75" style="position:absolute;margin-left:-40.25pt;margin-top:15.3pt;width:550.5pt;height:444.55pt;z-index:251666432;mso-position-horizontal-relative:text;mso-position-vertical-relative:text" wrapcoords="-26 0 -26 20280 21600 20280 21600 0 -26 0">
             <v:imagedata r:id="rId13" o:title=""/>
             <w10:wrap type="tight"/>
           </v:shape>
-          <o:OLEObject Type="Embed" ProgID="Excel.Sheet.12" ShapeID="_x0000_s1031" DrawAspect="Content" ObjectID="_1630428193" r:id="rId14"/>
+          <o:OLEObject Type="Embed" ProgID="Excel.Sheet.12" ShapeID="_x0000_s1031" DrawAspect="Content" ObjectID="_1630427901" r:id="rId14"/>
         </w:object>
       </w:r>
     </w:p>
@@ -8075,24 +8080,24 @@
           <w:numId w:val="2"/>
         </w:numPr>
       </w:pPr>
-      <w:bookmarkStart w:id="4" w:name="_Toc19814381"/>
+      <w:bookmarkStart w:id="5" w:name="_Toc19815004"/>
       <w:r>
         <w:lastRenderedPageBreak/>
         <w:t>Ajouter un produit à la liste des produits présents</w:t>
       </w:r>
-      <w:bookmarkEnd w:id="4"/>
+      <w:bookmarkEnd w:id="5"/>
     </w:p>
     <w:p>
       <w:r>
         <w:rPr>
           <w:noProof/>
         </w:rPr>
-        <w:object w:dxaOrig="1440" w:dyaOrig="1440">
+        <w:object w:dxaOrig="1440" w:dyaOrig="1440" w14:anchorId="25328189">
           <v:shape id="_x0000_s1032" type="#_x0000_t75" style="position:absolute;margin-left:-39.95pt;margin-top:16.5pt;width:550.5pt;height:444.55pt;z-index:251668480;mso-position-horizontal-relative:text;mso-position-vertical-relative:text" wrapcoords="-29 0 -29 20289 21600 20289 21600 0 -29 0">
             <v:imagedata r:id="rId15" o:title=""/>
             <w10:wrap type="tight"/>
           </v:shape>
-          <o:OLEObject Type="Embed" ProgID="Excel.Sheet.12" ShapeID="_x0000_s1032" DrawAspect="Content" ObjectID="_1630428194" r:id="rId16"/>
+          <o:OLEObject Type="Embed" ProgID="Excel.Sheet.12" ShapeID="_x0000_s1032" DrawAspect="Content" ObjectID="_1630427902" r:id="rId16"/>
         </w:object>
       </w:r>
     </w:p>
@@ -8110,24 +8115,24 @@
           <w:numId w:val="2"/>
         </w:numPr>
       </w:pPr>
-      <w:bookmarkStart w:id="5" w:name="_Toc19814382"/>
+      <w:bookmarkStart w:id="6" w:name="_Toc19815005"/>
       <w:r>
         <w:lastRenderedPageBreak/>
         <w:t>Trouver un commerce</w:t>
       </w:r>
-      <w:bookmarkEnd w:id="5"/>
+      <w:bookmarkEnd w:id="6"/>
     </w:p>
     <w:p>
       <w:r>
         <w:rPr>
           <w:noProof/>
         </w:rPr>
-        <w:object w:dxaOrig="1440" w:dyaOrig="1440">
+        <w:object w:dxaOrig="1440" w:dyaOrig="1440" w14:anchorId="1DA0183F">
           <v:shape id="_x0000_s1033" type="#_x0000_t75" style="position:absolute;margin-left:-39.95pt;margin-top:17.7pt;width:550.5pt;height:444pt;z-index:251670528;mso-position-horizontal-relative:text;mso-position-vertical-relative:text" wrapcoords="-29 0 -29 20286 21600 20286 21600 0 -29 0">
             <v:imagedata r:id="rId17" o:title=""/>
             <w10:wrap type="tight"/>
           </v:shape>
-          <o:OLEObject Type="Embed" ProgID="Excel.Sheet.12" ShapeID="_x0000_s1033" DrawAspect="Content" ObjectID="_1630428195" r:id="rId18"/>
+          <o:OLEObject Type="Embed" ProgID="Excel.Sheet.12" ShapeID="_x0000_s1033" DrawAspect="Content" ObjectID="_1630427903" r:id="rId18"/>
         </w:object>
       </w:r>
     </w:p>
@@ -8145,24 +8150,24 @@
           <w:numId w:val="2"/>
         </w:numPr>
       </w:pPr>
-      <w:bookmarkStart w:id="6" w:name="_Toc19814383"/>
+      <w:bookmarkStart w:id="7" w:name="_Toc19815006"/>
       <w:r>
         <w:lastRenderedPageBreak/>
         <w:t>Supprimer un / des produits d’une liste</w:t>
       </w:r>
-      <w:bookmarkEnd w:id="6"/>
+      <w:bookmarkEnd w:id="7"/>
     </w:p>
     <w:p>
       <w:r>
         <w:rPr>
           <w:noProof/>
         </w:rPr>
-        <w:object w:dxaOrig="1440" w:dyaOrig="1440">
+        <w:object w:dxaOrig="1440" w:dyaOrig="1440" w14:anchorId="21CEFA90">
           <v:shape id="_x0000_s1036" type="#_x0000_t75" style="position:absolute;margin-left:-39.95pt;margin-top:18.9pt;width:550.5pt;height:454.6pt;z-index:251676672;mso-position-horizontal-relative:text;mso-position-vertical-relative:text" wrapcoords="-29 0 -29 20317 21600 20317 21600 0 -29 0">
             <v:imagedata r:id="rId19" o:title=""/>
             <w10:wrap type="tight"/>
           </v:shape>
-          <o:OLEObject Type="Embed" ProgID="Excel.Sheet.12" ShapeID="_x0000_s1036" DrawAspect="Content" ObjectID="_1630428196" r:id="rId20"/>
+          <o:OLEObject Type="Embed" ProgID="Excel.Sheet.12" ShapeID="_x0000_s1036" DrawAspect="Content" ObjectID="_1630427904" r:id="rId20"/>
         </w:object>
       </w:r>
     </w:p>
@@ -8180,24 +8185,24 @@
           <w:numId w:val="2"/>
         </w:numPr>
       </w:pPr>
-      <w:bookmarkStart w:id="7" w:name="_Toc19814384"/>
+      <w:bookmarkStart w:id="8" w:name="_Toc19815007"/>
       <w:r>
         <w:lastRenderedPageBreak/>
         <w:t>Supprimer une maison</w:t>
       </w:r>
-      <w:bookmarkEnd w:id="7"/>
+      <w:bookmarkEnd w:id="8"/>
     </w:p>
     <w:p>
       <w:r>
         <w:rPr>
           <w:noProof/>
         </w:rPr>
-        <w:object w:dxaOrig="1440" w:dyaOrig="1440">
+        <w:object w:dxaOrig="1440" w:dyaOrig="1440" w14:anchorId="1C6F1957">
           <v:shape id="_x0000_s1035" type="#_x0000_t75" style="position:absolute;margin-left:-39.95pt;margin-top:17.1pt;width:550.5pt;height:444pt;z-index:251674624;mso-position-horizontal-relative:text;mso-position-vertical-relative:text" wrapcoords="-29 0 -29 20286 21600 20286 21600 0 -29 0">
             <v:imagedata r:id="rId21" o:title=""/>
             <w10:wrap type="tight"/>
           </v:shape>
-          <o:OLEObject Type="Embed" ProgID="Excel.Sheet.12" ShapeID="_x0000_s1035" DrawAspect="Content" ObjectID="_1630428197" r:id="rId22"/>
+          <o:OLEObject Type="Embed" ProgID="Excel.Sheet.12" ShapeID="_x0000_s1035" DrawAspect="Content" ObjectID="_1630427905" r:id="rId22"/>
         </w:object>
       </w:r>
     </w:p>
@@ -8215,24 +8220,24 @@
           <w:numId w:val="2"/>
         </w:numPr>
       </w:pPr>
-      <w:bookmarkStart w:id="8" w:name="_Toc19814385"/>
+      <w:bookmarkStart w:id="9" w:name="_Toc19815008"/>
       <w:r>
         <w:lastRenderedPageBreak/>
         <w:t>Partager une maison</w:t>
       </w:r>
-      <w:bookmarkEnd w:id="8"/>
+      <w:bookmarkEnd w:id="9"/>
     </w:p>
     <w:p>
       <w:r>
         <w:rPr>
           <w:noProof/>
         </w:rPr>
-        <w:object w:dxaOrig="1440" w:dyaOrig="1440">
+        <w:object w:dxaOrig="1440" w:dyaOrig="1440" w14:anchorId="6D2BECD4">
           <v:shape id="_x0000_s1037" type="#_x0000_t75" style="position:absolute;margin-left:-39.95pt;margin-top:18.3pt;width:550.5pt;height:444pt;z-index:251678720;mso-position-horizontal-relative:text;mso-position-vertical-relative:text" wrapcoords="-29 0 -29 20286 21600 20286 21600 0 -29 0">
             <v:imagedata r:id="rId23" o:title=""/>
             <w10:wrap type="tight"/>
           </v:shape>
-          <o:OLEObject Type="Embed" ProgID="Excel.Sheet.12" ShapeID="_x0000_s1037" DrawAspect="Content" ObjectID="_1630428198" r:id="rId24"/>
+          <o:OLEObject Type="Embed" ProgID="Excel.Sheet.12" ShapeID="_x0000_s1037" DrawAspect="Content" ObjectID="_1630427906" r:id="rId24"/>
         </w:object>
       </w:r>
     </w:p>
@@ -8250,24 +8255,24 @@
           <w:numId w:val="2"/>
         </w:numPr>
       </w:pPr>
-      <w:bookmarkStart w:id="9" w:name="_Toc19814386"/>
+      <w:bookmarkStart w:id="10" w:name="_Toc19815009"/>
       <w:r>
         <w:lastRenderedPageBreak/>
         <w:t>Rejoindre une maison</w:t>
       </w:r>
-      <w:bookmarkEnd w:id="9"/>
+      <w:bookmarkEnd w:id="10"/>
     </w:p>
     <w:p>
       <w:r>
         <w:rPr>
           <w:noProof/>
         </w:rPr>
-        <w:object w:dxaOrig="1440" w:dyaOrig="1440">
+        <w:object w:dxaOrig="1440" w:dyaOrig="1440" w14:anchorId="49297322">
           <v:shape id="_x0000_s1038" type="#_x0000_t75" style="position:absolute;margin-left:-39.95pt;margin-top:17.1pt;width:550.5pt;height:444pt;z-index:251680768;mso-position-horizontal-relative:text;mso-position-vertical-relative:text" wrapcoords="-29 0 -29 20286 21600 20286 21600 0 -29 0">
             <v:imagedata r:id="rId25" o:title=""/>
             <w10:wrap type="tight"/>
           </v:shape>
-          <o:OLEObject Type="Embed" ProgID="Excel.Sheet.12" ShapeID="_x0000_s1038" DrawAspect="Content" ObjectID="_1630428199" r:id="rId26"/>
+          <o:OLEObject Type="Embed" ProgID="Excel.Sheet.12" ShapeID="_x0000_s1038" DrawAspect="Content" ObjectID="_1630427907" r:id="rId26"/>
         </w:object>
       </w:r>
     </w:p>
@@ -8285,24 +8290,24 @@
           <w:numId w:val="2"/>
         </w:numPr>
       </w:pPr>
-      <w:bookmarkStart w:id="10" w:name="_Toc19814387"/>
+      <w:bookmarkStart w:id="11" w:name="_Toc19815010"/>
       <w:r>
         <w:lastRenderedPageBreak/>
         <w:t>Afficher la liste des produits présents</w:t>
       </w:r>
-      <w:bookmarkEnd w:id="10"/>
+      <w:bookmarkEnd w:id="11"/>
     </w:p>
     <w:p>
       <w:r>
         <w:rPr>
           <w:noProof/>
         </w:rPr>
-        <w:object w:dxaOrig="1440" w:dyaOrig="1440">
+        <w:object w:dxaOrig="1440" w:dyaOrig="1440" w14:anchorId="5632AB67">
           <v:shape id="_x0000_s1039" type="#_x0000_t75" style="position:absolute;margin-left:-39.95pt;margin-top:17.1pt;width:550.5pt;height:444pt;z-index:251682816;mso-position-horizontal-relative:text;mso-position-vertical-relative:text" wrapcoords="-29 0 -29 20286 21600 20286 21600 0 -29 0">
             <v:imagedata r:id="rId27" o:title=""/>
             <w10:wrap type="tight"/>
           </v:shape>
-          <o:OLEObject Type="Embed" ProgID="Excel.Sheet.12" ShapeID="_x0000_s1039" DrawAspect="Content" ObjectID="_1630428200" r:id="rId28"/>
+          <o:OLEObject Type="Embed" ProgID="Excel.Sheet.12" ShapeID="_x0000_s1039" DrawAspect="Content" ObjectID="_1630427908" r:id="rId28"/>
         </w:object>
       </w:r>
     </w:p>
@@ -8320,24 +8325,24 @@
           <w:numId w:val="2"/>
         </w:numPr>
       </w:pPr>
-      <w:bookmarkStart w:id="11" w:name="_Toc19814388"/>
+      <w:bookmarkStart w:id="12" w:name="_Toc19815011"/>
       <w:r>
         <w:lastRenderedPageBreak/>
         <w:t>Afficher la liste de courses</w:t>
       </w:r>
-      <w:bookmarkEnd w:id="11"/>
+      <w:bookmarkEnd w:id="12"/>
     </w:p>
     <w:p>
       <w:r>
         <w:rPr>
           <w:noProof/>
         </w:rPr>
-        <w:object w:dxaOrig="1440" w:dyaOrig="1440">
+        <w:object w:dxaOrig="1440" w:dyaOrig="1440" w14:anchorId="70E67644">
           <v:shape id="_x0000_s1040" type="#_x0000_t75" style="position:absolute;margin-left:-39.95pt;margin-top:18.9pt;width:550.5pt;height:444pt;z-index:251684864;mso-position-horizontal-relative:text;mso-position-vertical-relative:text" wrapcoords="-29 0 -29 20286 21600 20286 21600 0 -29 0">
             <v:imagedata r:id="rId29" o:title=""/>
             <w10:wrap type="tight"/>
           </v:shape>
-          <o:OLEObject Type="Embed" ProgID="Excel.Sheet.12" ShapeID="_x0000_s1040" DrawAspect="Content" ObjectID="_1630428201" r:id="rId30"/>
+          <o:OLEObject Type="Embed" ProgID="Excel.Sheet.12" ShapeID="_x0000_s1040" DrawAspect="Content" ObjectID="_1630427909" r:id="rId30"/>
         </w:object>
       </w:r>
     </w:p>
@@ -8355,12 +8360,12 @@
           <w:numId w:val="2"/>
         </w:numPr>
       </w:pPr>
-      <w:bookmarkStart w:id="12" w:name="_Toc19814389"/>
+      <w:bookmarkStart w:id="13" w:name="_Toc19815012"/>
       <w:r>
         <w:lastRenderedPageBreak/>
         <w:t>User Stories</w:t>
       </w:r>
-      <w:bookmarkEnd w:id="12"/>
+      <w:bookmarkEnd w:id="13"/>
     </w:p>
     <w:p>
       <w:pPr>
@@ -8370,26 +8375,26 @@
           <w:numId w:val="2"/>
         </w:numPr>
       </w:pPr>
-      <w:bookmarkStart w:id="13" w:name="_Toc19814390"/>
+      <w:bookmarkStart w:id="14" w:name="_Toc19815013"/>
       <w:r>
         <w:t>A</w:t>
       </w:r>
       <w:r>
         <w:t>jouter un item à ma liste de courses</w:t>
       </w:r>
-      <w:bookmarkEnd w:id="13"/>
+      <w:bookmarkEnd w:id="14"/>
     </w:p>
     <w:p>
       <w:r>
         <w:rPr>
           <w:noProof/>
         </w:rPr>
-        <w:object w:dxaOrig="1440" w:dyaOrig="1440">
+        <w:object w:dxaOrig="1440" w:dyaOrig="1440" w14:anchorId="54540577">
           <v:shape id="_x0000_s1041" type="#_x0000_t75" style="position:absolute;margin-left:0;margin-top:12.3pt;width:470.5pt;height:319.85pt;z-index:251686912;mso-position-horizontal-relative:text;mso-position-vertical-relative:text" wrapcoords="3470 230 -39 230 0 919 10800 1149 10800 2987 -39 3562 -39 4079 9084 4826 10800 4826 10800 6664 -39 6779 -39 7353 10800 7583 10800 9421 -39 10053 -39 10570 8422 11260 10800 11260 10800 13098 0 13213 0 13787 10800 14017 78 14879 -39 14994 39 15568 10800 15855 0 15855 0 16430 10800 16774 2066 17349 -39 17521 -39 18096 6238 18613 10800 18613 2261 19015 -39 19187 -39 20738 13217 20738 17272 20681 17116 20451 17818 20451 21600 19704 21600 19187 10800 18613 12399 18440 13802 18038 13763 17521 10761 16774 10800 15855 21483 15568 21561 14936 18052 14879 10761 14017 10761 11260 2612 10340 10800 9421 10761 4826 4991 3906 10800 2987 10800 1149 9864 517 8812 230 7759 230 3470 230">
             <v:imagedata r:id="rId31" o:title=""/>
             <w10:wrap type="tight"/>
           </v:shape>
-          <o:OLEObject Type="Embed" ProgID="Word.Document.12" ShapeID="_x0000_s1041" DrawAspect="Content" ObjectID="_1630428202" r:id="rId32">
+          <o:OLEObject Type="Embed" ProgID="Word.Document.12" ShapeID="_x0000_s1041" DrawAspect="Content" ObjectID="_1630427910" r:id="rId32">
             <o:FieldCodes>\s</o:FieldCodes>
           </o:OLEObject>
         </w:object>
@@ -8409,24 +8414,24 @@
           <w:numId w:val="2"/>
         </w:numPr>
       </w:pPr>
-      <w:bookmarkStart w:id="14" w:name="_Toc19814391"/>
+      <w:bookmarkStart w:id="15" w:name="_Toc19815014"/>
       <w:r>
         <w:lastRenderedPageBreak/>
         <w:t>Supprimer un produit qui n’est plus présent chez moi</w:t>
       </w:r>
-      <w:bookmarkEnd w:id="14"/>
+      <w:bookmarkEnd w:id="15"/>
     </w:p>
     <w:p>
       <w:r>
         <w:rPr>
           <w:noProof/>
         </w:rPr>
-        <w:object w:dxaOrig="1440" w:dyaOrig="1440">
+        <w:object w:dxaOrig="1440" w:dyaOrig="1440" w14:anchorId="36627C53">
           <v:shape id="_x0000_s1043" type="#_x0000_t75" style="position:absolute;margin-left:-3.6pt;margin-top:11.1pt;width:470.5pt;height:304.95pt;z-index:251688960;mso-position-horizontal-relative:text;mso-position-vertical-relative:text" wrapcoords="3470 241 -39 241 0 965 10800 1207 10800 3137 -39 3741 -39 4284 9084 5068 10800 5068 10800 6999 -39 7120 -39 7723 10800 7964 10800 9895 -39 10559 -39 11102 8422 11826 10800 11826 10800 13756 0 13877 0 14480 10800 14722 -39 15566 -39 16291 4328 16653 10800 16653 1365 17196 -39 17316 -39 18945 7057 19549 10800 19549 1832 19971 -39 20092 -39 20574 234 20695 351 20695 18013 20695 21483 20635 21327 20514 21522 20212 20586 20031 10800 19549 6979 19428 1599 18885 1482 18583 5887 18583 21561 17859 21600 17377 10800 16653 20157 16170 20313 15868 20001 15566 10761 14722 10761 11826 2612 10860 10800 9895 10800 7964 13139 7663 13139 7120 10800 6999 10761 5068 4991 4103 10800 3137 10800 1207 11034 1207 11229 664 11151 241 3470 241">
             <v:imagedata r:id="rId33" o:title=""/>
             <w10:wrap type="tight"/>
           </v:shape>
-          <o:OLEObject Type="Embed" ProgID="Word.Document.12" ShapeID="_x0000_s1043" DrawAspect="Content" ObjectID="_1630428203" r:id="rId34">
+          <o:OLEObject Type="Embed" ProgID="Word.Document.12" ShapeID="_x0000_s1043" DrawAspect="Content" ObjectID="_1630427911" r:id="rId34">
             <o:FieldCodes>\s</o:FieldCodes>
           </o:OLEObject>
         </w:object>
@@ -8446,24 +8451,24 @@
           <w:numId w:val="2"/>
         </w:numPr>
       </w:pPr>
-      <w:bookmarkStart w:id="15" w:name="_Toc19814392"/>
+      <w:bookmarkStart w:id="16" w:name="_Toc19815015"/>
       <w:r>
         <w:lastRenderedPageBreak/>
         <w:t>Créer une nouvelle maison</w:t>
       </w:r>
-      <w:bookmarkEnd w:id="15"/>
+      <w:bookmarkEnd w:id="16"/>
     </w:p>
     <w:p>
       <w:r>
         <w:rPr>
           <w:noProof/>
         </w:rPr>
-        <w:object w:dxaOrig="1440" w:dyaOrig="1440">
+        <w:object w:dxaOrig="1440" w:dyaOrig="1440" w14:anchorId="7B484AAD">
           <v:shape id="_x0000_s1044" type="#_x0000_t75" style="position:absolute;margin-left:0;margin-top:18.3pt;width:470.5pt;height:340.05pt;z-index:251691008;mso-position-horizontal-relative:text;mso-position-vertical-relative:text" wrapcoords="3626 216 -39 216 0 864 10800 1080 10800 2808 -39 3348 -39 3834 9084 4536 10800 4536 10800 6264 -39 6318 -39 6858 10800 7128 10800 8856 -39 9450 -39 9936 8422 10584 10800 10584 10800 12312 0 12420 0 12960 10800 13176 -39 13932 -39 14580 4328 14904 0 14904 0 15498 10800 15768 0 15822 0 16362 10800 16632 4172 17118 -39 17442 -39 18846 5030 19224 0 19278 0 19818 10800 20088 39 20250 -39 20736 858 20790 10098 20790 15908 20736 15908 20250 21600 19926 21600 19278 10800 19224 21600 18846 21600 18468 21132 18360 21600 17712 21600 17550 20001 17442 17662 17172 10761 16632 10800 15768 21522 15498 21522 14904 10800 14904 21561 14472 21600 14094 10761 13176 10761 10584 2612 9720 10800 8856 10761 4536 4991 3672 10800 2808 10800 1080 9903 486 8968 216 7876 216 3626 216">
             <v:imagedata r:id="rId35" o:title=""/>
             <w10:wrap type="tight"/>
           </v:shape>
-          <o:OLEObject Type="Embed" ProgID="Word.Document.12" ShapeID="_x0000_s1044" DrawAspect="Content" ObjectID="_1630428204" r:id="rId36">
+          <o:OLEObject Type="Embed" ProgID="Word.Document.12" ShapeID="_x0000_s1044" DrawAspect="Content" ObjectID="_1630427912" r:id="rId36">
             <o:FieldCodes>\s</o:FieldCodes>
           </o:OLEObject>
         </w:object>
@@ -8483,24 +8488,24 @@
           <w:numId w:val="2"/>
         </w:numPr>
       </w:pPr>
-      <w:bookmarkStart w:id="16" w:name="_Toc19814393"/>
+      <w:bookmarkStart w:id="17" w:name="_Toc19815016"/>
       <w:r>
         <w:lastRenderedPageBreak/>
         <w:t>Ajouter un item dans mon stock</w:t>
       </w:r>
-      <w:bookmarkEnd w:id="16"/>
+      <w:bookmarkEnd w:id="17"/>
     </w:p>
     <w:p>
       <w:r>
         <w:rPr>
           <w:noProof/>
         </w:rPr>
-        <w:object w:dxaOrig="1440" w:dyaOrig="1440">
+        <w:object w:dxaOrig="1440" w:dyaOrig="1440" w14:anchorId="1F65B67A">
           <v:shape id="_x0000_s1045" type="#_x0000_t75" style="position:absolute;margin-left:0;margin-top:11.7pt;width:470.5pt;height:388.05pt;z-index:251693056;mso-position-horizontal-relative:text;mso-position-vertical-relative:text" wrapcoords="3626 189 -39 189 0 756 10800 945 10800 2458 -39 2930 -39 3356 9084 3970 10800 3970 10800 5483 -39 5577 -39 6050 10800 6239 10800 7751 -39 8271 -39 8697 8422 9264 10800 9264 10800 10776 0 10871 0 11344 10800 11533 78 12242 -39 12336 39 12809 10800 13045 0 13045 0 13518 10800 13801 0 13943 0 14416 10800 14558 4172 14983 -39 15267 -39 15739 4835 16070 10800 16070 2651 16448 -39 16590 0 17772 390 18339 -39 18339 39 18670 10800 19095 -39 19615 -39 20891 117 20891 1716 20844 1521 20607 5887 20607 21249 20040 21327 19709 10800 19095 14192 18953 16414 18670 16258 18339 17818 18339 20625 17866 20664 17582 21171 16921 21210 16637 18403 16448 10800 16070 20703 15692 20859 15456 20469 15267 10800 14558 14114 14416 14114 13896 10800 13801 21483 13518 21483 13045 10800 13045 21015 12761 21171 12431 20547 12242 10761 11533 10761 9264 2612 8508 10800 7751 10761 3970 4991 3214 10800 2458 10800 945 9903 425 8968 189 7915 189 3626 189">
             <v:imagedata r:id="rId37" o:title=""/>
             <w10:wrap type="tight"/>
           </v:shape>
-          <o:OLEObject Type="Embed" ProgID="Word.Document.12" ShapeID="_x0000_s1045" DrawAspect="Content" ObjectID="_1630428205" r:id="rId38">
+          <o:OLEObject Type="Embed" ProgID="Word.Document.12" ShapeID="_x0000_s1045" DrawAspect="Content" ObjectID="_1630427913" r:id="rId38">
             <o:FieldCodes>\s</o:FieldCodes>
           </o:OLEObject>
         </w:object>
@@ -8520,24 +8525,24 @@
           <w:numId w:val="2"/>
         </w:numPr>
       </w:pPr>
-      <w:bookmarkStart w:id="17" w:name="_Toc19814394"/>
+      <w:bookmarkStart w:id="18" w:name="_Toc19815017"/>
       <w:r>
         <w:lastRenderedPageBreak/>
         <w:t>Savoir où faire mes courses</w:t>
       </w:r>
-      <w:bookmarkEnd w:id="17"/>
+      <w:bookmarkEnd w:id="18"/>
     </w:p>
     <w:p>
       <w:r>
         <w:rPr>
           <w:noProof/>
         </w:rPr>
-        <w:object w:dxaOrig="1440" w:dyaOrig="1440">
+        <w:object w:dxaOrig="1440" w:dyaOrig="1440" w14:anchorId="1C1621E4">
           <v:shape id="_x0000_s1046" type="#_x0000_t75" style="position:absolute;margin-left:0;margin-top:11.7pt;width:470.5pt;height:289.95pt;z-index:251695104;mso-position-horizontal-relative:text;mso-position-vertical-relative:text" wrapcoords="3470 253 -39 253 0 1013 10800 1267 10800 3294 -39 3927 -39 4497 9084 5321 10800 5321 10800 7348 -39 7474 -39 8045 10800 8361 10800 10388 -39 11085 -39 11655 8422 12415 10800 12415 10800 14442 0 14569 0 15202 10800 15456 -39 16343 -39 17103 4328 17483 10800 17483 1365 18116 -39 18243 -39 18876 6940 19510 10800 19510 1755 19890 -39 20016 -39 20523 234 20650 351 20650 14426 20650 16142 20587 16181 20143 15128 19953 10800 19510 11151 19510 12788 18686 12866 18496 10800 17483 13568 16976 13529 16533 10332 16469 10761 15456 10761 12415 2612 11402 10800 10388 10761 5321 4991 4307 10800 3294 10800 1267 10566 443 9630 317 3665 253 3470 253">
             <v:imagedata r:id="rId39" o:title=""/>
             <w10:wrap type="tight"/>
           </v:shape>
-          <o:OLEObject Type="Embed" ProgID="Word.Document.12" ShapeID="_x0000_s1046" DrawAspect="Content" ObjectID="_1630428206" r:id="rId40">
+          <o:OLEObject Type="Embed" ProgID="Word.Document.12" ShapeID="_x0000_s1046" DrawAspect="Content" ObjectID="_1630427914" r:id="rId40">
             <o:FieldCodes>\s</o:FieldCodes>
           </o:OLEObject>
         </w:object>
@@ -8557,24 +8562,24 @@
           <w:numId w:val="2"/>
         </w:numPr>
       </w:pPr>
-      <w:bookmarkStart w:id="18" w:name="_Toc19814395"/>
+      <w:bookmarkStart w:id="19" w:name="_Toc19815018"/>
       <w:r>
         <w:lastRenderedPageBreak/>
         <w:t>Supprimer plusieurs produits</w:t>
       </w:r>
-      <w:bookmarkEnd w:id="18"/>
+      <w:bookmarkEnd w:id="19"/>
     </w:p>
     <w:p>
       <w:r>
         <w:rPr>
           <w:noProof/>
         </w:rPr>
-        <w:object w:dxaOrig="1440" w:dyaOrig="1440">
+        <w:object w:dxaOrig="1440" w:dyaOrig="1440" w14:anchorId="181EEAD1">
           <v:shape id="_x0000_s1047" type="#_x0000_t75" style="position:absolute;margin-left:0;margin-top:17.1pt;width:470.5pt;height:309.6pt;z-index:251697152;mso-position-horizontal-relative:text;mso-position-vertical-relative:text" wrapcoords="3470 237 -39 237 0 947 10800 1184 10800 3077 -39 3669 -39 4202 9084 4971 10800 4971 10800 6865 -39 6983 -39 7575 10800 7812 10800 9705 -39 10356 -39 10889 8422 11599 10800 11599 10800 13493 0 13611 0 14203 10800 14439 -39 15268 -39 15978 4328 16333 0 16333 0 16925 10800 17280 0 17339 0 17990 10800 18227 4172 18759 -39 19115 -39 19588 1053 20121 0 20239 -39 20594 195 20712 8461 20712 17857 20653 18013 20180 18793 20061 20391 19647 20352 19115 10761 18227 10800 17280 20859 17043 20859 16333 10800 16333 19729 15860 19884 15445 10761 14439 10761 11599 2612 10652 10800 9705 10761 4971 4991 4024 10800 3077 10800 1184 11034 1184 11229 651 11151 237 3470 237">
             <v:imagedata r:id="rId41" o:title=""/>
             <w10:wrap type="tight"/>
           </v:shape>
-          <o:OLEObject Type="Embed" ProgID="Word.Document.12" ShapeID="_x0000_s1047" DrawAspect="Content" ObjectID="_1630428207" r:id="rId42">
+          <o:OLEObject Type="Embed" ProgID="Word.Document.12" ShapeID="_x0000_s1047" DrawAspect="Content" ObjectID="_1630427915" r:id="rId42">
             <o:FieldCodes>\s</o:FieldCodes>
           </o:OLEObject>
         </w:object>
@@ -8594,24 +8599,24 @@
           <w:numId w:val="2"/>
         </w:numPr>
       </w:pPr>
-      <w:bookmarkStart w:id="19" w:name="_Toc19814396"/>
+      <w:bookmarkStart w:id="20" w:name="_Toc19815019"/>
       <w:r>
         <w:lastRenderedPageBreak/>
         <w:t>Quitter la maison</w:t>
       </w:r>
-      <w:bookmarkEnd w:id="19"/>
+      <w:bookmarkEnd w:id="20"/>
     </w:p>
     <w:p>
       <w:r>
         <w:rPr>
           <w:noProof/>
         </w:rPr>
-        <w:object w:dxaOrig="1440" w:dyaOrig="1440">
+        <w:object w:dxaOrig="1440" w:dyaOrig="1440" w14:anchorId="7523163C">
           <v:shape id="_x0000_s1048" type="#_x0000_t75" style="position:absolute;margin-left:0;margin-top:15.3pt;width:470.5pt;height:343.2pt;z-index:251699200;mso-position-horizontal-relative:text;mso-position-vertical-relative:text" wrapcoords="3470 214 -39 214 0 855 10800 1069 10800 2780 -39 3315 -39 3796 9084 4491 10800 4491 10800 6202 -39 6309 -39 6790 10800 7057 10800 8768 -39 9356 -39 9838 8422 10479 10800 10479 10800 12190 0 12297 0 12832 10800 13046 -39 13794 -39 14436 4328 14756 10800 14756 1365 15238 -39 15345 -39 15879 7642 16467 10800 16467 1755 16788 -39 16895 -39 19354 7057 19889 10800 19889 0 20210 -39 20745 390 20798 8812 20798 10449 20745 10644 20638 10800 19889 10605 19675 10293 19194 21600 18339 21600 16949 19651 16842 10800 16467 13061 16200 15167 15826 15128 15451 14504 15291 10800 14756 21483 14382 21600 14008 20937 13848 10761 13046 10761 10479 2612 9624 10800 8768 10761 4491 4991 3636 10800 2780 10800 1069 11034 1069 11229 588 11151 214 3470 214">
             <v:imagedata r:id="rId43" o:title=""/>
             <w10:wrap type="tight"/>
           </v:shape>
-          <o:OLEObject Type="Embed" ProgID="Word.Document.12" ShapeID="_x0000_s1048" DrawAspect="Content" ObjectID="_1630428208" r:id="rId44">
+          <o:OLEObject Type="Embed" ProgID="Word.Document.12" ShapeID="_x0000_s1048" DrawAspect="Content" ObjectID="_1630427916" r:id="rId44">
             <o:FieldCodes>\s</o:FieldCodes>
           </o:OLEObject>
         </w:object>
@@ -8631,24 +8636,24 @@
           <w:numId w:val="2"/>
         </w:numPr>
       </w:pPr>
-      <w:bookmarkStart w:id="20" w:name="_Toc19814397"/>
+      <w:bookmarkStart w:id="21" w:name="_Toc19815020"/>
       <w:r>
         <w:lastRenderedPageBreak/>
         <w:t>Rejoindre une maison</w:t>
       </w:r>
-      <w:bookmarkEnd w:id="20"/>
+      <w:bookmarkEnd w:id="21"/>
     </w:p>
     <w:p>
       <w:r>
         <w:rPr>
           <w:noProof/>
         </w:rPr>
-        <w:object w:dxaOrig="1440" w:dyaOrig="1440">
+        <w:object w:dxaOrig="1440" w:dyaOrig="1440" w14:anchorId="5E18F27B">
           <v:shape id="_x0000_s1049" type="#_x0000_t75" style="position:absolute;margin-left:0;margin-top:17.7pt;width:470.5pt;height:319.85pt;z-index:251701248;mso-position-horizontal-relative:text;mso-position-vertical-relative:text" wrapcoords="3353 230 -39 230 0 919 10800 1149 10800 2987 -39 3562 -39 4079 9084 4826 10800 4826 10800 6664 -39 6779 -39 7353 10800 7583 10800 9421 -39 10053 -39 10570 8422 11260 10800 11260 10800 13098 0 13213 0 13787 10800 14017 78 14879 -39 14994 39 15568 10800 15855 0 16028 0 16545 10800 16774 2066 17349 -39 17521 -39 19072 5692 19532 10800 19532 2651 19991 -39 20164 -39 20623 117 20738 351 20738 10488 20738 13802 20681 13685 20279 12671 19991 10800 19532 16297 19360 18481 19130 18247 18613 18793 18613 20040 17981 20040 17521 17545 17291 10761 16774 10800 15855 20703 15453 20898 15109 20040 14879 10761 14017 10761 11260 2612 10340 10800 9421 10761 4826 4991 3906 10800 2987 10800 1149 10527 460 9591 230 7369 230 3353 230">
             <v:imagedata r:id="rId45" o:title=""/>
             <w10:wrap type="tight"/>
           </v:shape>
-          <o:OLEObject Type="Embed" ProgID="Word.Document.12" ShapeID="_x0000_s1049" DrawAspect="Content" ObjectID="_1630428209" r:id="rId46">
+          <o:OLEObject Type="Embed" ProgID="Word.Document.12" ShapeID="_x0000_s1049" DrawAspect="Content" ObjectID="_1630427917" r:id="rId46">
             <o:FieldCodes>\s</o:FieldCodes>
           </o:OLEObject>
         </w:object>
@@ -8668,12 +8673,12 @@
           <w:numId w:val="2"/>
         </w:numPr>
       </w:pPr>
-      <w:bookmarkStart w:id="21" w:name="_Toc19814398"/>
+      <w:bookmarkStart w:id="22" w:name="_Toc19815021"/>
       <w:r>
         <w:lastRenderedPageBreak/>
         <w:t>Maquettes des écrans</w:t>
       </w:r>
-      <w:bookmarkEnd w:id="21"/>
+      <w:bookmarkEnd w:id="22"/>
     </w:p>
     <w:p>
       <w:pPr>
@@ -8683,11 +8688,11 @@
           <w:numId w:val="2"/>
         </w:numPr>
       </w:pPr>
-      <w:bookmarkStart w:id="22" w:name="_Toc19814399"/>
+      <w:bookmarkStart w:id="23" w:name="_Toc19815022"/>
       <w:r>
         <w:t>Liste des produits d’une maison</w:t>
       </w:r>
-      <w:bookmarkEnd w:id="22"/>
+      <w:bookmarkEnd w:id="23"/>
     </w:p>
     <w:p>
       <w:r>
@@ -8695,7 +8700,7 @@
           <w:noProof/>
         </w:rPr>
         <w:drawing>
-          <wp:anchor distT="0" distB="0" distL="114300" distR="114300" simplePos="0" relativeHeight="251702272" behindDoc="1" locked="0" layoutInCell="1" allowOverlap="1">
+          <wp:anchor distT="0" distB="0" distL="114300" distR="114300" simplePos="0" relativeHeight="251702272" behindDoc="1" locked="0" layoutInCell="1" allowOverlap="1" wp14:anchorId="7E1B4E18" wp14:editId="788FE0C2">
             <wp:simplePos x="0" y="0"/>
             <wp:positionH relativeFrom="margin">
               <wp:align>center</wp:align>
@@ -8772,12 +8777,12 @@
           <w:numId w:val="2"/>
         </w:numPr>
       </w:pPr>
-      <w:bookmarkStart w:id="23" w:name="_Toc19814400"/>
+      <w:bookmarkStart w:id="24" w:name="_Toc19815023"/>
       <w:r>
         <w:lastRenderedPageBreak/>
         <w:t>Menu</w:t>
       </w:r>
-      <w:bookmarkEnd w:id="23"/>
+      <w:bookmarkEnd w:id="24"/>
     </w:p>
     <w:p>
       <w:r>
@@ -8785,7 +8790,7 @@
           <w:noProof/>
         </w:rPr>
         <w:drawing>
-          <wp:anchor distT="0" distB="0" distL="114300" distR="114300" simplePos="0" relativeHeight="251703296" behindDoc="1" locked="0" layoutInCell="1" allowOverlap="1">
+          <wp:anchor distT="0" distB="0" distL="114300" distR="114300" simplePos="0" relativeHeight="251703296" behindDoc="1" locked="0" layoutInCell="1" allowOverlap="1" wp14:anchorId="42AE5E00" wp14:editId="3658F2A7">
             <wp:simplePos x="0" y="0"/>
             <wp:positionH relativeFrom="margin">
               <wp:align>center</wp:align>
@@ -8862,12 +8867,12 @@
           <w:numId w:val="2"/>
         </w:numPr>
       </w:pPr>
-      <w:bookmarkStart w:id="24" w:name="_Toc19814401"/>
+      <w:bookmarkStart w:id="25" w:name="_Toc19815024"/>
       <w:r>
         <w:lastRenderedPageBreak/>
         <w:t>Liste de courses</w:t>
       </w:r>
-      <w:bookmarkEnd w:id="24"/>
+      <w:bookmarkEnd w:id="25"/>
     </w:p>
     <w:p/>
     <w:p>
@@ -8876,7 +8881,7 @@
           <w:noProof/>
         </w:rPr>
         <w:drawing>
-          <wp:anchor distT="0" distB="0" distL="114300" distR="114300" simplePos="0" relativeHeight="251704320" behindDoc="1" locked="0" layoutInCell="1" allowOverlap="1">
+          <wp:anchor distT="0" distB="0" distL="114300" distR="114300" simplePos="0" relativeHeight="251704320" behindDoc="1" locked="0" layoutInCell="1" allowOverlap="1" wp14:anchorId="0D61C38B" wp14:editId="7A975AEC">
             <wp:simplePos x="0" y="0"/>
             <wp:positionH relativeFrom="margin">
               <wp:align>center</wp:align>
@@ -8953,12 +8958,12 @@
           <w:numId w:val="2"/>
         </w:numPr>
       </w:pPr>
-      <w:bookmarkStart w:id="25" w:name="_Toc19814402"/>
+      <w:bookmarkStart w:id="26" w:name="_Toc19815025"/>
       <w:r>
         <w:lastRenderedPageBreak/>
         <w:t>Choix pour la création d’une maison</w:t>
       </w:r>
-      <w:bookmarkEnd w:id="25"/>
+      <w:bookmarkEnd w:id="26"/>
     </w:p>
     <w:p>
       <w:r>
@@ -8966,7 +8971,7 @@
           <w:noProof/>
         </w:rPr>
         <w:drawing>
-          <wp:anchor distT="0" distB="0" distL="114300" distR="114300" simplePos="0" relativeHeight="251705344" behindDoc="1" locked="0" layoutInCell="1" allowOverlap="1">
+          <wp:anchor distT="0" distB="0" distL="114300" distR="114300" simplePos="0" relativeHeight="251705344" behindDoc="1" locked="0" layoutInCell="1" allowOverlap="1" wp14:anchorId="1B880F1D" wp14:editId="4DB89D48">
             <wp:simplePos x="0" y="0"/>
             <wp:positionH relativeFrom="margin">
               <wp:posOffset>1302385</wp:posOffset>
@@ -9043,12 +9048,12 @@
           <w:numId w:val="2"/>
         </w:numPr>
       </w:pPr>
-      <w:bookmarkStart w:id="26" w:name="_Toc19814403"/>
+      <w:bookmarkStart w:id="27" w:name="_Toc19815026"/>
       <w:r>
         <w:lastRenderedPageBreak/>
         <w:t>Ajouter une maison</w:t>
       </w:r>
-      <w:bookmarkEnd w:id="26"/>
+      <w:bookmarkEnd w:id="27"/>
     </w:p>
     <w:p>
       <w:r>
@@ -9056,7 +9061,7 @@
           <w:noProof/>
         </w:rPr>
         <w:drawing>
-          <wp:anchor distT="0" distB="0" distL="114300" distR="114300" simplePos="0" relativeHeight="251706368" behindDoc="1" locked="0" layoutInCell="1" allowOverlap="1">
+          <wp:anchor distT="0" distB="0" distL="114300" distR="114300" simplePos="0" relativeHeight="251706368" behindDoc="1" locked="0" layoutInCell="1" allowOverlap="1" wp14:anchorId="3E76B384" wp14:editId="6AD1990E">
             <wp:simplePos x="0" y="0"/>
             <wp:positionH relativeFrom="margin">
               <wp:align>center</wp:align>
@@ -9133,12 +9138,12 @@
           <w:numId w:val="2"/>
         </w:numPr>
       </w:pPr>
-      <w:bookmarkStart w:id="27" w:name="_Toc19814404"/>
+      <w:bookmarkStart w:id="28" w:name="_Toc19815027"/>
       <w:r>
         <w:lastRenderedPageBreak/>
         <w:t>Rejoindre une maison</w:t>
       </w:r>
-      <w:bookmarkEnd w:id="27"/>
+      <w:bookmarkEnd w:id="28"/>
     </w:p>
     <w:p>
       <w:r>
@@ -9146,7 +9151,7 @@
           <w:noProof/>
         </w:rPr>
         <w:drawing>
-          <wp:anchor distT="0" distB="0" distL="114300" distR="114300" simplePos="0" relativeHeight="251707392" behindDoc="1" locked="0" layoutInCell="1" allowOverlap="1">
+          <wp:anchor distT="0" distB="0" distL="114300" distR="114300" simplePos="0" relativeHeight="251707392" behindDoc="1" locked="0" layoutInCell="1" allowOverlap="1" wp14:anchorId="05E9A095" wp14:editId="6EC21638">
             <wp:simplePos x="0" y="0"/>
             <wp:positionH relativeFrom="margin">
               <wp:align>center</wp:align>
@@ -9223,12 +9228,12 @@
           <w:numId w:val="2"/>
         </w:numPr>
       </w:pPr>
-      <w:bookmarkStart w:id="28" w:name="_Toc19814405"/>
+      <w:bookmarkStart w:id="29" w:name="_Toc19815028"/>
       <w:r>
         <w:lastRenderedPageBreak/>
         <w:t>Ajouter un produit</w:t>
       </w:r>
-      <w:bookmarkEnd w:id="28"/>
+      <w:bookmarkEnd w:id="29"/>
     </w:p>
     <w:p>
       <w:r>
@@ -9236,7 +9241,7 @@
           <w:noProof/>
         </w:rPr>
         <w:drawing>
-          <wp:anchor distT="0" distB="0" distL="114300" distR="114300" simplePos="0" relativeHeight="251708416" behindDoc="1" locked="0" layoutInCell="1" allowOverlap="1">
+          <wp:anchor distT="0" distB="0" distL="114300" distR="114300" simplePos="0" relativeHeight="251708416" behindDoc="1" locked="0" layoutInCell="1" allowOverlap="1" wp14:anchorId="26DB54FC" wp14:editId="47581E17">
             <wp:simplePos x="0" y="0"/>
             <wp:positionH relativeFrom="margin">
               <wp:align>center</wp:align>
@@ -9313,12 +9318,12 @@
           <w:numId w:val="2"/>
         </w:numPr>
       </w:pPr>
-      <w:bookmarkStart w:id="29" w:name="_Toc19814406"/>
+      <w:bookmarkStart w:id="30" w:name="_Toc19815029"/>
       <w:r>
         <w:lastRenderedPageBreak/>
         <w:t>Partage d’une maison</w:t>
       </w:r>
-      <w:bookmarkEnd w:id="29"/>
+      <w:bookmarkEnd w:id="30"/>
     </w:p>
     <w:p>
       <w:r>
@@ -9326,7 +9331,7 @@
           <w:noProof/>
         </w:rPr>
         <w:drawing>
-          <wp:anchor distT="0" distB="0" distL="114300" distR="114300" simplePos="0" relativeHeight="251709440" behindDoc="1" locked="0" layoutInCell="1" allowOverlap="1">
+          <wp:anchor distT="0" distB="0" distL="114300" distR="114300" simplePos="0" relativeHeight="251709440" behindDoc="1" locked="0" layoutInCell="1" allowOverlap="1" wp14:anchorId="1A872A54" wp14:editId="4E6FA76A">
             <wp:simplePos x="0" y="0"/>
             <wp:positionH relativeFrom="margin">
               <wp:align>center</wp:align>
@@ -9403,12 +9408,12 @@
           <w:numId w:val="2"/>
         </w:numPr>
       </w:pPr>
-      <w:bookmarkStart w:id="30" w:name="_Toc19814407"/>
+      <w:bookmarkStart w:id="31" w:name="_Toc19815030"/>
       <w:r>
         <w:lastRenderedPageBreak/>
         <w:t>Carte des commerces</w:t>
       </w:r>
-      <w:bookmarkEnd w:id="30"/>
+      <w:bookmarkEnd w:id="31"/>
     </w:p>
     <w:p>
       <w:r>
@@ -9416,7 +9421,7 @@
           <w:noProof/>
         </w:rPr>
         <w:drawing>
-          <wp:anchor distT="0" distB="0" distL="114300" distR="114300" simplePos="0" relativeHeight="251710464" behindDoc="1" locked="0" layoutInCell="1" allowOverlap="1">
+          <wp:anchor distT="0" distB="0" distL="114300" distR="114300" simplePos="0" relativeHeight="251710464" behindDoc="1" locked="0" layoutInCell="1" allowOverlap="1" wp14:anchorId="2C76719D" wp14:editId="56F16149">
             <wp:simplePos x="0" y="0"/>
             <wp:positionH relativeFrom="margin">
               <wp:align>center</wp:align>
@@ -9500,19 +9505,29 @@
           <w:numId w:val="2"/>
         </w:numPr>
       </w:pPr>
-      <w:bookmarkStart w:id="31" w:name="_Toc19814408"/>
+      <w:bookmarkStart w:id="32" w:name="_Toc19815031"/>
       <w:r>
         <w:lastRenderedPageBreak/>
         <w:t>Modèle Relationnel de données</w:t>
       </w:r>
-      <w:bookmarkEnd w:id="31"/>
+      <w:bookmarkEnd w:id="32"/>
     </w:p>
     <w:p>
-      <w:bookmarkStart w:id="32" w:name="_GoBack"/>
-      <w:bookmarkEnd w:id="32"/>
+      <w:r>
+        <w:rPr>
+          <w:noProof/>
+        </w:rPr>
+        <w:object w:dxaOrig="225" w:dyaOrig="225" w14:anchorId="052E11C7">
+          <v:shape id="_x0000_s1050" type="#_x0000_t75" style="position:absolute;margin-left:-66.2pt;margin-top:11.25pt;width:601.8pt;height:294.75pt;z-index:251712512;mso-position-horizontal-relative:text;mso-position-vertical-relative:text" wrapcoords="-24 0 -24 21502 21600 21502 21600 0 -24 0">
+            <v:imagedata r:id="rId56" o:title=""/>
+            <w10:wrap type="tight"/>
+          </v:shape>
+          <o:OLEObject Type="Embed" ProgID="AcroExch.Document.DC" ShapeID="_x0000_s1050" DrawAspect="Content" ObjectID="_1630427918" r:id="rId57"/>
+        </w:object>
+      </w:r>
     </w:p>
     <w:sectPr>
-      <w:footerReference w:type="default" r:id="rId56"/>
+      <w:footerReference w:type="default" r:id="rId58"/>
       <w:pgSz w:w="12240" w:h="15840"/>
       <w:pgMar w:top="1417" w:right="1417" w:bottom="1417" w:left="1417" w:header="708" w:footer="708" w:gutter="0"/>
       <w:pgNumType w:start="1"/>
@@ -9563,7 +9578,7 @@
       <mc:AlternateContent>
         <mc:Choice Requires="wpg">
           <w:drawing>
-            <wp:anchor distT="0" distB="0" distL="0" distR="0" simplePos="0" relativeHeight="251660288" behindDoc="0" locked="0" layoutInCell="1" allowOverlap="1">
+            <wp:anchor distT="0" distB="0" distL="0" distR="0" simplePos="0" relativeHeight="251660288" behindDoc="0" locked="0" layoutInCell="1" allowOverlap="1" wp14:anchorId="2CEEB921" wp14:editId="5D40FCEE">
               <wp:simplePos x="0" y="0"/>
               <wp:positionH relativeFrom="margin">
                 <wp:align>right</wp:align>
@@ -9687,6 +9702,7 @@
                                 <w:calendar w:val="gregorian"/>
                               </w:date>
                             </w:sdtPr>
+                            <w:sdtEndPr/>
                             <w:sdtContent>
                               <w:p>
                                 <w:pPr>
@@ -9736,7 +9752,7 @@
         </mc:Choice>
         <mc:Fallback>
           <w:pict>
-            <v:group id="Groupe 37" o:spid="_x0000_s1057" style="position:absolute;margin-left:416.8pt;margin-top:0;width:468pt;height:25.2pt;z-index:251660288;mso-width-percent:1000;mso-top-percent:200;mso-wrap-distance-left:0;mso-wrap-distance-right:0;mso-position-horizontal:right;mso-position-horizontal-relative:margin;mso-position-vertical-relative:bottom-margin-area;mso-width-percent:1000;mso-top-percent:200;mso-width-relative:margin;mso-height-relative:margin" coordsize="59626,3238" o:gfxdata="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">
+            <v:group w14:anchorId="2CEEB921" id="Groupe 37" o:spid="_x0000_s1057" style="position:absolute;margin-left:416.8pt;margin-top:0;width:468pt;height:25.2pt;z-index:251660288;mso-width-percent:1000;mso-top-percent:200;mso-wrap-distance-left:0;mso-wrap-distance-right:0;mso-position-horizontal:right;mso-position-horizontal-relative:margin;mso-position-vertical-relative:bottom-margin-area;mso-width-percent:1000;mso-top-percent:200;mso-width-relative:margin;mso-height-relative:margin" coordsize="59626,3238" o:gfxdata="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">
               <v:rect id="Rectangle 38" o:spid="_x0000_s1058" style="position:absolute;left:190;width:59436;height:188;visibility:visible;mso-wrap-style:square;v-text-anchor:middle" o:gfxdata="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" fillcolor="black [3213]" stroked="f" strokeweight="1pt"/>
               <v:shapetype id="_x0000_t202" coordsize="21600,21600" o:spt="202" path="m,l,21600r21600,l21600,xe">
                 <v:stroke joinstyle="miter"/>
@@ -9761,6 +9777,7 @@
                           <w:calendar w:val="gregorian"/>
                         </w:date>
                       </w:sdtPr>
+                      <w:sdtEndPr/>
                       <w:sdtContent>
                         <w:p>
                           <w:pPr>
@@ -9803,7 +9820,7 @@
       <mc:AlternateContent>
         <mc:Choice Requires="wps">
           <w:drawing>
-            <wp:anchor distT="0" distB="0" distL="0" distR="0" simplePos="0" relativeHeight="251659264" behindDoc="0" locked="0" layoutInCell="1" allowOverlap="1">
+            <wp:anchor distT="0" distB="0" distL="0" distR="0" simplePos="0" relativeHeight="251659264" behindDoc="0" locked="0" layoutInCell="1" allowOverlap="1" wp14:anchorId="21341D6A" wp14:editId="67593503">
               <wp:simplePos x="0" y="0"/>
               <wp:positionH relativeFrom="rightMargin">
                 <wp:align>left</wp:align>
@@ -9935,7 +9952,7 @@
         </mc:Choice>
         <mc:Fallback>
           <w:pict>
-            <v:rect id="Rectangle 40" o:spid="_x0000_s1060" style="position:absolute;margin-left:0;margin-top:0;width:36pt;height:25.2pt;z-index:251659264;visibility:visible;mso-wrap-style:square;mso-width-percent:0;mso-height-percent:0;mso-top-percent:200;mso-wrap-distance-left:0;mso-wrap-distance-top:0;mso-wrap-distance-right:0;mso-wrap-distance-bottom:0;mso-position-horizontal:left;mso-position-horizontal-relative:right-margin-area;mso-position-vertical-relative:bottom-margin-area;mso-width-percent:0;mso-height-percent:0;mso-top-percent:200;mso-width-relative:margin;mso-height-relative:margin;v-text-anchor:bottom" o:gfxdata="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" fillcolor="black [3213]" stroked="f" strokeweight="3pt">
+            <v:rect w14:anchorId="21341D6A" id="Rectangle 40" o:spid="_x0000_s1060" style="position:absolute;margin-left:0;margin-top:0;width:36pt;height:25.2pt;z-index:251659264;visibility:visible;mso-wrap-style:square;mso-width-percent:0;mso-height-percent:0;mso-top-percent:200;mso-wrap-distance-left:0;mso-wrap-distance-top:0;mso-wrap-distance-right:0;mso-wrap-distance-bottom:0;mso-position-horizontal:left;mso-position-horizontal-relative:right-margin-area;mso-position-vertical-relative:bottom-margin-area;mso-width-percent:0;mso-height-percent:0;mso-top-percent:200;mso-width-relative:margin;mso-height-relative:margin;v-text-anchor:bottom" o:gfxdata="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" fillcolor="black [3213]" stroked="f" strokeweight="3pt">
               <v:textbox>
                 <w:txbxContent>
                   <w:p>
@@ -11349,7 +11366,7 @@
 </file>
 
 <file path=customXml/itemProps2.xml><?xml version="1.0" encoding="utf-8"?>
-<ds:datastoreItem xmlns:ds="http://schemas.openxmlformats.org/officeDocument/2006/customXml" ds:itemID="{BDE99D51-5CF1-4B4F-B176-1FE121D3F71F}">
+<ds:datastoreItem xmlns:ds="http://schemas.openxmlformats.org/officeDocument/2006/customXml" ds:itemID="{B169735A-5FA4-4ABD-B017-CE09080E7428}">
   <ds:schemaRefs>
     <ds:schemaRef ds:uri="http://schemas.openxmlformats.org/officeDocument/2006/bibliography"/>
   </ds:schemaRefs>

</xml_diff>